<commit_message>
This is the final final commit
</commit_message>
<xml_diff>
--- a/documentation/Kartik Rawat Doccumentation.docx
+++ b/documentation/Kartik Rawat Doccumentation.docx
@@ -53,13 +53,8 @@
           </w:tcPr>
           <w:p>
             <w:r>
-              <w:t xml:space="preserve">What is it being </w:t>
-            </w:r>
-            <w:proofErr w:type="gramStart"/>
-            <w:r>
-              <w:t>tested</w:t>
-            </w:r>
-            <w:proofErr w:type="gramEnd"/>
+              <w:t>What is it being tested</w:t>
+            </w:r>
           </w:p>
         </w:tc>
         <w:tc>
@@ -88,13 +83,8 @@
           </w:tcPr>
           <w:p>
             <w:r>
-              <w:t xml:space="preserve">What will </w:t>
-            </w:r>
-            <w:proofErr w:type="gramStart"/>
-            <w:r>
-              <w:t>be changed</w:t>
-            </w:r>
-            <w:proofErr w:type="gramEnd"/>
+              <w:t>What will be changed</w:t>
+            </w:r>
           </w:p>
         </w:tc>
       </w:tr>
@@ -156,15 +146,7 @@
             </w:r>
             <w:proofErr w:type="spellEnd"/>
             <w:r>
-              <w:t xml:space="preserve"> </w:t>
-            </w:r>
-            <w:proofErr w:type="gramStart"/>
-            <w:r>
-              <w:t>very small</w:t>
-            </w:r>
-            <w:proofErr w:type="gramEnd"/>
-            <w:r>
-              <w:t xml:space="preserve">, </w:t>
+              <w:t xml:space="preserve"> very small, </w:t>
             </w:r>
           </w:p>
         </w:tc>
@@ -232,15 +214,7 @@
           </w:tcPr>
           <w:p>
             <w:r>
-              <w:t xml:space="preserve">It worked, the tiles </w:t>
-            </w:r>
-            <w:proofErr w:type="gramStart"/>
-            <w:r>
-              <w:t>are scaled</w:t>
-            </w:r>
-            <w:proofErr w:type="gramEnd"/>
-            <w:r>
-              <w:t xml:space="preserve"> up and it fills the window now</w:t>
+              <w:t>It worked, the tiles are scaled up and it fills the window now</w:t>
             </w:r>
           </w:p>
         </w:tc>
@@ -307,31 +281,18 @@
             <w:tcW w:w="2058" w:type="dxa"/>
           </w:tcPr>
           <w:p>
-            <w:proofErr w:type="gramStart"/>
-            <w:r>
-              <w:t>Didn’t</w:t>
-            </w:r>
-            <w:proofErr w:type="gramEnd"/>
-            <w:r>
-              <w:t xml:space="preserve"> work, it says it doesn’t have a health property</w:t>
-            </w:r>
-          </w:p>
-        </w:tc>
-        <w:tc>
-          <w:tcPr>
-            <w:tcW w:w="3262" w:type="dxa"/>
-          </w:tcPr>
-          <w:p>
-            <w:r>
-              <w:t>Changed ‘Health’ to ‘health</w:t>
-            </w:r>
-            <w:proofErr w:type="gramStart"/>
-            <w:r>
-              <w:t>’,</w:t>
-            </w:r>
-            <w:proofErr w:type="gramEnd"/>
-            <w:r>
-              <w:t xml:space="preserve"> might be case sensitive</w:t>
+            <w:r>
+              <w:t>Didn’t work, it says it doesn’t have a health property</w:t>
+            </w:r>
+          </w:p>
+        </w:tc>
+        <w:tc>
+          <w:tcPr>
+            <w:tcW w:w="3262" w:type="dxa"/>
+          </w:tcPr>
+          <w:p>
+            <w:r>
+              <w:t>Changed ‘Health’ to ‘health’, might be case sensitive</w:t>
             </w:r>
           </w:p>
         </w:tc>
@@ -449,15 +410,7 @@
           </w:tcPr>
           <w:p>
             <w:r>
-              <w:t xml:space="preserve">The health level and score should </w:t>
-            </w:r>
-            <w:proofErr w:type="gramStart"/>
-            <w:r>
-              <w:t>be printed</w:t>
-            </w:r>
-            <w:proofErr w:type="gramEnd"/>
-            <w:r>
-              <w:t xml:space="preserve"> in the window</w:t>
+              <w:t>The health level and score should be printed in the window</w:t>
             </w:r>
           </w:p>
         </w:tc>
@@ -548,13 +501,8 @@
           </w:tcPr>
           <w:p>
             <w:r>
-              <w:t xml:space="preserve">Changed the start x and y of each item to </w:t>
-            </w:r>
-            <w:proofErr w:type="gramStart"/>
-            <w:r>
-              <w:t>print</w:t>
-            </w:r>
-            <w:proofErr w:type="gramEnd"/>
+              <w:t>Changed the start x and y of each item to print</w:t>
+            </w:r>
           </w:p>
           <w:p/>
         </w:tc>
@@ -609,15 +557,7 @@
           </w:tcPr>
           <w:p>
             <w:r>
-              <w:t xml:space="preserve">It did print, but they </w:t>
-            </w:r>
-            <w:proofErr w:type="gramStart"/>
-            <w:r>
-              <w:t>don’t</w:t>
-            </w:r>
-            <w:proofErr w:type="gramEnd"/>
-            <w:r>
-              <w:t xml:space="preserve"> move with the camera</w:t>
+              <w:t>It did print, but they don’t move with the camera</w:t>
             </w:r>
             <w:r>
               <w:t>, they are drawn onto the map</w:t>
@@ -699,39 +639,466 @@
           </w:tcPr>
           <w:p>
             <w:r>
-              <w:t xml:space="preserve">It still </w:t>
-            </w:r>
-            <w:proofErr w:type="gramStart"/>
+              <w:t xml:space="preserve">It still doesn’t </w:t>
+            </w:r>
+            <w:r>
+              <w:t>work for some reason</w:t>
+            </w:r>
+          </w:p>
+        </w:tc>
+        <w:tc>
+          <w:tcPr>
+            <w:tcW w:w="3262" w:type="dxa"/>
+          </w:tcPr>
+          <w:p>
+            <w:r>
+              <w:t xml:space="preserve">I will </w:t>
+            </w:r>
+            <w:r>
+              <w:t>use a self.health instead of health</w:t>
+            </w:r>
+          </w:p>
+        </w:tc>
+      </w:tr>
+      <w:tr>
+        <w:trPr>
+          <w:trHeight w:val="758"/>
+        </w:trPr>
+        <w:tc>
+          <w:tcPr>
+            <w:tcW w:w="1071" w:type="dxa"/>
+          </w:tcPr>
+          <w:p>
+            <w:r>
+              <w:t>^</w:t>
+            </w:r>
+          </w:p>
+        </w:tc>
+        <w:tc>
+          <w:tcPr>
+            <w:tcW w:w="1394" w:type="dxa"/>
+          </w:tcPr>
+          <w:p>
+            <w:r>
+              <w:t>^</w:t>
+            </w:r>
+          </w:p>
+        </w:tc>
+        <w:tc>
+          <w:tcPr>
+            <w:tcW w:w="1635" w:type="dxa"/>
+          </w:tcPr>
+          <w:p>
+            <w:r>
+              <w:t>^</w:t>
+            </w:r>
+          </w:p>
+        </w:tc>
+        <w:tc>
+          <w:tcPr>
+            <w:tcW w:w="1413" w:type="dxa"/>
+          </w:tcPr>
+          <w:p>
+            <w:r>
+              <w:t>^</w:t>
+            </w:r>
+          </w:p>
+        </w:tc>
+        <w:tc>
+          <w:tcPr>
+            <w:tcW w:w="2058" w:type="dxa"/>
+          </w:tcPr>
+          <w:p>
+            <w:r>
+              <w:t xml:space="preserve">It works now, the health was not global and </w:t>
+            </w:r>
+            <w:r>
+              <w:t>it didn’t add</w:t>
+            </w:r>
+          </w:p>
+        </w:tc>
+        <w:tc>
+          <w:tcPr>
+            <w:tcW w:w="3262" w:type="dxa"/>
+          </w:tcPr>
+          <w:p>
+            <w:r>
+              <w:t>N/A</w:t>
+            </w:r>
+          </w:p>
+        </w:tc>
+      </w:tr>
+      <w:tr>
+        <w:trPr>
+          <w:trHeight w:val="758"/>
+        </w:trPr>
+        <w:tc>
+          <w:tcPr>
+            <w:tcW w:w="1071" w:type="dxa"/>
+          </w:tcPr>
+          <w:p>
+            <w:r>
+              <w:t>16/03/24</w:t>
+            </w:r>
+          </w:p>
+        </w:tc>
+        <w:tc>
+          <w:tcPr>
+            <w:tcW w:w="1394" w:type="dxa"/>
+          </w:tcPr>
+          <w:p>
+            <w:r>
+              <w:t>Expected</w:t>
+            </w:r>
+          </w:p>
+        </w:tc>
+        <w:tc>
+          <w:tcPr>
+            <w:tcW w:w="1635" w:type="dxa"/>
+          </w:tcPr>
+          <w:p>
+            <w:r>
+              <w:t>Testing to see if I split the player and game class right</w:t>
+            </w:r>
+          </w:p>
+        </w:tc>
+        <w:tc>
+          <w:tcPr>
+            <w:tcW w:w="1413" w:type="dxa"/>
+          </w:tcPr>
+          <w:p>
+            <w:r>
+              <w:t>Should run as it was before</w:t>
+            </w:r>
+          </w:p>
+        </w:tc>
+        <w:tc>
+          <w:tcPr>
+            <w:tcW w:w="2058" w:type="dxa"/>
+          </w:tcPr>
+          <w:p>
+            <w:r>
+              <w:t>Does not work, Attribute error</w:t>
+            </w:r>
+          </w:p>
+        </w:tc>
+        <w:tc>
+          <w:tcPr>
+            <w:tcW w:w="3262" w:type="dxa"/>
+          </w:tcPr>
+          <w:p>
+            <w:r>
+              <w:t>Player character</w:t>
+            </w:r>
+            <w:r>
+              <w:t xml:space="preserve"> has no attribute walk textures</w:t>
+            </w:r>
+          </w:p>
+          <w:p/>
+        </w:tc>
+      </w:tr>
+      <w:tr>
+        <w:trPr>
+          <w:trHeight w:val="758"/>
+        </w:trPr>
+        <w:tc>
+          <w:tcPr>
+            <w:tcW w:w="1071" w:type="dxa"/>
+          </w:tcPr>
+          <w:p>
+            <w:r>
+              <w:lastRenderedPageBreak/>
+              <w:t>^</w:t>
+            </w:r>
+          </w:p>
+        </w:tc>
+        <w:tc>
+          <w:tcPr>
+            <w:tcW w:w="1394" w:type="dxa"/>
+          </w:tcPr>
+          <w:p>
+            <w:r>
+              <w:t>^</w:t>
+            </w:r>
+          </w:p>
+        </w:tc>
+        <w:tc>
+          <w:tcPr>
+            <w:tcW w:w="1635" w:type="dxa"/>
+          </w:tcPr>
+          <w:p>
+            <w:r>
+              <w:t>^</w:t>
+            </w:r>
+          </w:p>
+        </w:tc>
+        <w:tc>
+          <w:tcPr>
+            <w:tcW w:w="1413" w:type="dxa"/>
+          </w:tcPr>
+          <w:p>
+            <w:r>
+              <w:t>^</w:t>
+            </w:r>
+          </w:p>
+        </w:tc>
+        <w:tc>
+          <w:tcPr>
+            <w:tcW w:w="2058" w:type="dxa"/>
+          </w:tcPr>
+          <w:p>
+            <w:r>
+              <w:t xml:space="preserve">DIDNT WORK STILL IT SAYS Exception has occurred: </w:t>
+            </w:r>
+            <w:r>
+              <w:t>Attribute Error</w:t>
+            </w:r>
+            <w:r>
+              <w:t xml:space="preserve"> 2'NoneType' object has no attribute '</w:t>
+            </w:r>
+            <w:r>
+              <w:t>add sprite</w:t>
+            </w:r>
+            <w:r>
+              <w:t>'</w:t>
+            </w:r>
+          </w:p>
+          <w:p/>
+        </w:tc>
+        <w:tc>
+          <w:tcPr>
+            <w:tcW w:w="3262" w:type="dxa"/>
+          </w:tcPr>
+          <w:p>
+            <w:r>
+              <w:t xml:space="preserve">I will try moving the </w:t>
+            </w:r>
+            <w:r>
+              <w:t>self. Scene</w:t>
+            </w:r>
+            <w:r>
+              <w:t xml:space="preserve"> line higher than the add sprite line</w:t>
+            </w:r>
+          </w:p>
+        </w:tc>
+      </w:tr>
+      <w:tr>
+        <w:trPr>
+          <w:trHeight w:val="758"/>
+        </w:trPr>
+        <w:tc>
+          <w:tcPr>
+            <w:tcW w:w="1071" w:type="dxa"/>
+          </w:tcPr>
+          <w:p>
+            <w:r>
+              <w:t>^</w:t>
+            </w:r>
+          </w:p>
+        </w:tc>
+        <w:tc>
+          <w:tcPr>
+            <w:tcW w:w="1394" w:type="dxa"/>
+          </w:tcPr>
+          <w:p>
+            <w:r>
+              <w:t>^</w:t>
+            </w:r>
+          </w:p>
+        </w:tc>
+        <w:tc>
+          <w:tcPr>
+            <w:tcW w:w="1635" w:type="dxa"/>
+          </w:tcPr>
+          <w:p>
+            <w:r>
+              <w:t>^</w:t>
+            </w:r>
+          </w:p>
+        </w:tc>
+        <w:tc>
+          <w:tcPr>
+            <w:tcW w:w="1413" w:type="dxa"/>
+          </w:tcPr>
+          <w:p>
+            <w:r>
+              <w:t>^</w:t>
+            </w:r>
+          </w:p>
+        </w:tc>
+        <w:tc>
+          <w:tcPr>
+            <w:tcW w:w="2058" w:type="dxa"/>
+          </w:tcPr>
+          <w:p>
+            <w:r>
+              <w:t xml:space="preserve">It worked </w:t>
+            </w:r>
+          </w:p>
+        </w:tc>
+        <w:tc>
+          <w:tcPr>
+            <w:tcW w:w="3262" w:type="dxa"/>
+          </w:tcPr>
+          <w:p>
+            <w:r>
+              <w:t>😭😭😭</w:t>
+            </w:r>
+            <w:r>
+              <w:t>N/A</w:t>
+            </w:r>
+          </w:p>
+        </w:tc>
+      </w:tr>
+      <w:tr>
+        <w:trPr>
+          <w:trHeight w:val="758"/>
+        </w:trPr>
+        <w:tc>
+          <w:tcPr>
+            <w:tcW w:w="1071" w:type="dxa"/>
+          </w:tcPr>
+          <w:p>
+            <w:r>
+              <w:t>^</w:t>
+            </w:r>
+          </w:p>
+        </w:tc>
+        <w:tc>
+          <w:tcPr>
+            <w:tcW w:w="1394" w:type="dxa"/>
+          </w:tcPr>
+          <w:p>
+            <w:r>
+              <w:t>Expected</w:t>
+            </w:r>
+          </w:p>
+        </w:tc>
+        <w:tc>
+          <w:tcPr>
+            <w:tcW w:w="1635" w:type="dxa"/>
+          </w:tcPr>
+          <w:p>
+            <w:r>
+              <w:t>Checking animations and character scaling</w:t>
+            </w:r>
+          </w:p>
+        </w:tc>
+        <w:tc>
+          <w:tcPr>
+            <w:tcW w:w="1413" w:type="dxa"/>
+          </w:tcPr>
+          <w:p>
+            <w:r>
+              <w:t xml:space="preserve">Should </w:t>
+            </w:r>
+            <w:r>
+              <w:t>have</w:t>
+            </w:r>
+            <w:r>
+              <w:t xml:space="preserve"> an idle animation</w:t>
+            </w:r>
+          </w:p>
+        </w:tc>
+        <w:tc>
+          <w:tcPr>
+            <w:tcW w:w="2058" w:type="dxa"/>
+          </w:tcPr>
+          <w:p>
+            <w:r>
+              <w:t>Character is bigger but not animated</w:t>
+            </w:r>
+          </w:p>
+        </w:tc>
+        <w:tc>
+          <w:tcPr>
+            <w:tcW w:w="3262" w:type="dxa"/>
+          </w:tcPr>
+          <w:p>
+            <w:r>
+              <w:t>Forgot to add the update sprite to on_update</w:t>
+            </w:r>
+          </w:p>
+        </w:tc>
+      </w:tr>
+      <w:tr>
+        <w:trPr>
+          <w:trHeight w:val="758"/>
+        </w:trPr>
+        <w:tc>
+          <w:tcPr>
+            <w:tcW w:w="1071" w:type="dxa"/>
+          </w:tcPr>
+          <w:p>
+            <w:r>
+              <w:t>^</w:t>
+            </w:r>
+          </w:p>
+        </w:tc>
+        <w:tc>
+          <w:tcPr>
+            <w:tcW w:w="1394" w:type="dxa"/>
+          </w:tcPr>
+          <w:p>
+            <w:r>
+              <w:t>^</w:t>
+            </w:r>
+          </w:p>
+        </w:tc>
+        <w:tc>
+          <w:tcPr>
+            <w:tcW w:w="1635" w:type="dxa"/>
+          </w:tcPr>
+          <w:p>
+            <w:r>
+              <w:t>^</w:t>
+            </w:r>
+          </w:p>
+        </w:tc>
+        <w:tc>
+          <w:tcPr>
+            <w:tcW w:w="1413" w:type="dxa"/>
+          </w:tcPr>
+          <w:p>
+            <w:r>
+              <w:t>^</w:t>
+            </w:r>
+          </w:p>
+        </w:tc>
+        <w:tc>
+          <w:tcPr>
+            <w:tcW w:w="2058" w:type="dxa"/>
+          </w:tcPr>
+          <w:p>
+            <w:r>
+              <w:t xml:space="preserve">I got player character </w:t>
+            </w:r>
             <w:r>
               <w:t>doesn’t</w:t>
             </w:r>
-            <w:proofErr w:type="gramEnd"/>
-            <w:r>
-              <w:t xml:space="preserve"> </w:t>
-            </w:r>
-            <w:r>
-              <w:t>work for some reason</w:t>
-            </w:r>
-          </w:p>
-        </w:tc>
-        <w:tc>
-          <w:tcPr>
-            <w:tcW w:w="3262" w:type="dxa"/>
-          </w:tcPr>
-          <w:p>
-            <w:r>
-              <w:t xml:space="preserve">I will </w:t>
-            </w:r>
-            <w:r>
-              <w:t xml:space="preserve">use a </w:t>
-            </w:r>
-            <w:proofErr w:type="gramStart"/>
-            <w:r>
-              <w:t>self.health</w:t>
-            </w:r>
-            <w:proofErr w:type="gramEnd"/>
-            <w:r>
-              <w:t xml:space="preserve"> instead of health</w:t>
+            <w:r>
+              <w:t xml:space="preserve"> have </w:t>
+            </w:r>
+            <w:proofErr w:type="spellStart"/>
+            <w:r>
+              <w:t>idle_texture_pair</w:t>
+            </w:r>
+            <w:proofErr w:type="spellEnd"/>
+            <w:r>
+              <w:t xml:space="preserve"> error</w:t>
+            </w:r>
+          </w:p>
+        </w:tc>
+        <w:tc>
+          <w:tcPr>
+            <w:tcW w:w="3262" w:type="dxa"/>
+          </w:tcPr>
+          <w:p>
+            <w:r>
+              <w:t xml:space="preserve">Changed the variable name to </w:t>
+            </w:r>
+            <w:r>
+              <w:t>idle textures</w:t>
             </w:r>
           </w:p>
         </w:tc>
@@ -786,469 +1153,6 @@
           </w:tcPr>
           <w:p>
             <w:r>
-              <w:t xml:space="preserve">It works now, the health was not </w:t>
-            </w:r>
-            <w:proofErr w:type="gramStart"/>
-            <w:r>
-              <w:t>global</w:t>
-            </w:r>
-            <w:proofErr w:type="gramEnd"/>
-            <w:r>
-              <w:t xml:space="preserve"> and </w:t>
-            </w:r>
-            <w:r>
-              <w:t>it didn’t add</w:t>
-            </w:r>
-          </w:p>
-        </w:tc>
-        <w:tc>
-          <w:tcPr>
-            <w:tcW w:w="3262" w:type="dxa"/>
-          </w:tcPr>
-          <w:p>
-            <w:r>
-              <w:t>N/A</w:t>
-            </w:r>
-          </w:p>
-        </w:tc>
-      </w:tr>
-      <w:tr>
-        <w:trPr>
-          <w:trHeight w:val="758"/>
-        </w:trPr>
-        <w:tc>
-          <w:tcPr>
-            <w:tcW w:w="1071" w:type="dxa"/>
-          </w:tcPr>
-          <w:p>
-            <w:r>
-              <w:t>16/03/24</w:t>
-            </w:r>
-          </w:p>
-        </w:tc>
-        <w:tc>
-          <w:tcPr>
-            <w:tcW w:w="1394" w:type="dxa"/>
-          </w:tcPr>
-          <w:p>
-            <w:r>
-              <w:t>Expected</w:t>
-            </w:r>
-          </w:p>
-        </w:tc>
-        <w:tc>
-          <w:tcPr>
-            <w:tcW w:w="1635" w:type="dxa"/>
-          </w:tcPr>
-          <w:p>
-            <w:r>
-              <w:t>Testing to see if I split the player and game class right</w:t>
-            </w:r>
-          </w:p>
-        </w:tc>
-        <w:tc>
-          <w:tcPr>
-            <w:tcW w:w="1413" w:type="dxa"/>
-          </w:tcPr>
-          <w:p>
-            <w:r>
-              <w:t>Should run as it was before</w:t>
-            </w:r>
-          </w:p>
-        </w:tc>
-        <w:tc>
-          <w:tcPr>
-            <w:tcW w:w="2058" w:type="dxa"/>
-          </w:tcPr>
-          <w:p>
-            <w:r>
-              <w:t>Does not work, Attribute error</w:t>
-            </w:r>
-          </w:p>
-        </w:tc>
-        <w:tc>
-          <w:tcPr>
-            <w:tcW w:w="3262" w:type="dxa"/>
-          </w:tcPr>
-          <w:p>
-            <w:r>
-              <w:t>Player character</w:t>
-            </w:r>
-            <w:r>
-              <w:t xml:space="preserve"> has no attribute walk </w:t>
-            </w:r>
-            <w:proofErr w:type="gramStart"/>
-            <w:r>
-              <w:t>textures</w:t>
-            </w:r>
-            <w:proofErr w:type="gramEnd"/>
-          </w:p>
-          <w:p/>
-        </w:tc>
-      </w:tr>
-      <w:tr>
-        <w:trPr>
-          <w:trHeight w:val="758"/>
-        </w:trPr>
-        <w:tc>
-          <w:tcPr>
-            <w:tcW w:w="1071" w:type="dxa"/>
-          </w:tcPr>
-          <w:p>
-            <w:r>
-              <w:lastRenderedPageBreak/>
-              <w:t>^</w:t>
-            </w:r>
-          </w:p>
-        </w:tc>
-        <w:tc>
-          <w:tcPr>
-            <w:tcW w:w="1394" w:type="dxa"/>
-          </w:tcPr>
-          <w:p>
-            <w:r>
-              <w:t>^</w:t>
-            </w:r>
-          </w:p>
-        </w:tc>
-        <w:tc>
-          <w:tcPr>
-            <w:tcW w:w="1635" w:type="dxa"/>
-          </w:tcPr>
-          <w:p>
-            <w:r>
-              <w:t>^</w:t>
-            </w:r>
-          </w:p>
-        </w:tc>
-        <w:tc>
-          <w:tcPr>
-            <w:tcW w:w="1413" w:type="dxa"/>
-          </w:tcPr>
-          <w:p>
-            <w:r>
-              <w:t>^</w:t>
-            </w:r>
-          </w:p>
-        </w:tc>
-        <w:tc>
-          <w:tcPr>
-            <w:tcW w:w="2058" w:type="dxa"/>
-          </w:tcPr>
-          <w:p>
-            <w:r>
-              <w:t xml:space="preserve">DIDNT WORK STILL IT SAYS Exception has occurred: </w:t>
-            </w:r>
-            <w:r>
-              <w:t>Attribute Error</w:t>
-            </w:r>
-            <w:r>
-              <w:t xml:space="preserve"> 2'NoneType' object has no attribute '</w:t>
-            </w:r>
-            <w:r>
-              <w:t xml:space="preserve">add </w:t>
-            </w:r>
-            <w:proofErr w:type="gramStart"/>
-            <w:r>
-              <w:t>sprite</w:t>
-            </w:r>
-            <w:proofErr w:type="gramEnd"/>
-            <w:r>
-              <w:t>'</w:t>
-            </w:r>
-          </w:p>
-          <w:p/>
-        </w:tc>
-        <w:tc>
-          <w:tcPr>
-            <w:tcW w:w="3262" w:type="dxa"/>
-          </w:tcPr>
-          <w:p>
-            <w:r>
-              <w:t xml:space="preserve">I will try moving the </w:t>
-            </w:r>
-            <w:r>
-              <w:t>self. Scene</w:t>
-            </w:r>
-            <w:r>
-              <w:t xml:space="preserve"> line higher than the add sprite line</w:t>
-            </w:r>
-          </w:p>
-        </w:tc>
-      </w:tr>
-      <w:tr>
-        <w:trPr>
-          <w:trHeight w:val="758"/>
-        </w:trPr>
-        <w:tc>
-          <w:tcPr>
-            <w:tcW w:w="1071" w:type="dxa"/>
-          </w:tcPr>
-          <w:p>
-            <w:r>
-              <w:t>^</w:t>
-            </w:r>
-          </w:p>
-        </w:tc>
-        <w:tc>
-          <w:tcPr>
-            <w:tcW w:w="1394" w:type="dxa"/>
-          </w:tcPr>
-          <w:p>
-            <w:r>
-              <w:t>^</w:t>
-            </w:r>
-          </w:p>
-        </w:tc>
-        <w:tc>
-          <w:tcPr>
-            <w:tcW w:w="1635" w:type="dxa"/>
-          </w:tcPr>
-          <w:p>
-            <w:r>
-              <w:t>^</w:t>
-            </w:r>
-          </w:p>
-        </w:tc>
-        <w:tc>
-          <w:tcPr>
-            <w:tcW w:w="1413" w:type="dxa"/>
-          </w:tcPr>
-          <w:p>
-            <w:r>
-              <w:t>^</w:t>
-            </w:r>
-          </w:p>
-        </w:tc>
-        <w:tc>
-          <w:tcPr>
-            <w:tcW w:w="2058" w:type="dxa"/>
-          </w:tcPr>
-          <w:p>
-            <w:r>
-              <w:t xml:space="preserve">It worked </w:t>
-            </w:r>
-          </w:p>
-        </w:tc>
-        <w:tc>
-          <w:tcPr>
-            <w:tcW w:w="3262" w:type="dxa"/>
-          </w:tcPr>
-          <w:p>
-            <w:r>
-              <w:t>😭😭😭</w:t>
-            </w:r>
-            <w:r>
-              <w:t>N/A</w:t>
-            </w:r>
-          </w:p>
-        </w:tc>
-      </w:tr>
-      <w:tr>
-        <w:trPr>
-          <w:trHeight w:val="758"/>
-        </w:trPr>
-        <w:tc>
-          <w:tcPr>
-            <w:tcW w:w="1071" w:type="dxa"/>
-          </w:tcPr>
-          <w:p>
-            <w:r>
-              <w:t>^</w:t>
-            </w:r>
-          </w:p>
-        </w:tc>
-        <w:tc>
-          <w:tcPr>
-            <w:tcW w:w="1394" w:type="dxa"/>
-          </w:tcPr>
-          <w:p>
-            <w:r>
-              <w:t>Expected</w:t>
-            </w:r>
-          </w:p>
-        </w:tc>
-        <w:tc>
-          <w:tcPr>
-            <w:tcW w:w="1635" w:type="dxa"/>
-          </w:tcPr>
-          <w:p>
-            <w:r>
-              <w:t>Checking animations and character scaling</w:t>
-            </w:r>
-          </w:p>
-        </w:tc>
-        <w:tc>
-          <w:tcPr>
-            <w:tcW w:w="1413" w:type="dxa"/>
-          </w:tcPr>
-          <w:p>
-            <w:r>
-              <w:t xml:space="preserve">Should </w:t>
-            </w:r>
-            <w:r>
-              <w:t>have</w:t>
-            </w:r>
-            <w:r>
-              <w:t xml:space="preserve"> an idle animation</w:t>
-            </w:r>
-          </w:p>
-        </w:tc>
-        <w:tc>
-          <w:tcPr>
-            <w:tcW w:w="2058" w:type="dxa"/>
-          </w:tcPr>
-          <w:p>
-            <w:r>
-              <w:t>Character is bigger but not animated</w:t>
-            </w:r>
-          </w:p>
-        </w:tc>
-        <w:tc>
-          <w:tcPr>
-            <w:tcW w:w="3262" w:type="dxa"/>
-          </w:tcPr>
-          <w:p>
-            <w:r>
-              <w:t>Forgot to add the update sprite to on_update</w:t>
-            </w:r>
-          </w:p>
-        </w:tc>
-      </w:tr>
-      <w:tr>
-        <w:trPr>
-          <w:trHeight w:val="758"/>
-        </w:trPr>
-        <w:tc>
-          <w:tcPr>
-            <w:tcW w:w="1071" w:type="dxa"/>
-          </w:tcPr>
-          <w:p>
-            <w:r>
-              <w:t>^</w:t>
-            </w:r>
-          </w:p>
-        </w:tc>
-        <w:tc>
-          <w:tcPr>
-            <w:tcW w:w="1394" w:type="dxa"/>
-          </w:tcPr>
-          <w:p>
-            <w:r>
-              <w:t>^</w:t>
-            </w:r>
-          </w:p>
-        </w:tc>
-        <w:tc>
-          <w:tcPr>
-            <w:tcW w:w="1635" w:type="dxa"/>
-          </w:tcPr>
-          <w:p>
-            <w:r>
-              <w:t>^</w:t>
-            </w:r>
-          </w:p>
-        </w:tc>
-        <w:tc>
-          <w:tcPr>
-            <w:tcW w:w="1413" w:type="dxa"/>
-          </w:tcPr>
-          <w:p>
-            <w:r>
-              <w:t>^</w:t>
-            </w:r>
-          </w:p>
-        </w:tc>
-        <w:tc>
-          <w:tcPr>
-            <w:tcW w:w="2058" w:type="dxa"/>
-          </w:tcPr>
-          <w:p>
-            <w:r>
-              <w:t xml:space="preserve">I got player character </w:t>
-            </w:r>
-            <w:proofErr w:type="gramStart"/>
-            <w:r>
-              <w:t>doesn’t</w:t>
-            </w:r>
-            <w:proofErr w:type="gramEnd"/>
-            <w:r>
-              <w:t xml:space="preserve"> have </w:t>
-            </w:r>
-            <w:proofErr w:type="spellStart"/>
-            <w:r>
-              <w:t>idle_texture_pair</w:t>
-            </w:r>
-            <w:proofErr w:type="spellEnd"/>
-            <w:r>
-              <w:t xml:space="preserve"> error</w:t>
-            </w:r>
-          </w:p>
-        </w:tc>
-        <w:tc>
-          <w:tcPr>
-            <w:tcW w:w="3262" w:type="dxa"/>
-          </w:tcPr>
-          <w:p>
-            <w:r>
-              <w:t xml:space="preserve">Changed the variable name to </w:t>
-            </w:r>
-            <w:r>
-              <w:t>idle textures</w:t>
-            </w:r>
-          </w:p>
-        </w:tc>
-      </w:tr>
-      <w:tr>
-        <w:trPr>
-          <w:trHeight w:val="758"/>
-        </w:trPr>
-        <w:tc>
-          <w:tcPr>
-            <w:tcW w:w="1071" w:type="dxa"/>
-          </w:tcPr>
-          <w:p>
-            <w:r>
-              <w:t>^</w:t>
-            </w:r>
-          </w:p>
-        </w:tc>
-        <w:tc>
-          <w:tcPr>
-            <w:tcW w:w="1394" w:type="dxa"/>
-          </w:tcPr>
-          <w:p>
-            <w:r>
-              <w:t>^</w:t>
-            </w:r>
-          </w:p>
-        </w:tc>
-        <w:tc>
-          <w:tcPr>
-            <w:tcW w:w="1635" w:type="dxa"/>
-          </w:tcPr>
-          <w:p>
-            <w:r>
-              <w:t>^</w:t>
-            </w:r>
-          </w:p>
-        </w:tc>
-        <w:tc>
-          <w:tcPr>
-            <w:tcW w:w="1413" w:type="dxa"/>
-          </w:tcPr>
-          <w:p>
-            <w:r>
-              <w:t>^</w:t>
-            </w:r>
-          </w:p>
-        </w:tc>
-        <w:tc>
-          <w:tcPr>
-            <w:tcW w:w="2058" w:type="dxa"/>
-          </w:tcPr>
-          <w:p>
-            <w:r>
               <w:t xml:space="preserve">It worked for two seconds then I </w:t>
             </w:r>
             <w:r>
@@ -1267,11 +1171,9 @@
             <w:r>
               <w:t xml:space="preserve">I </w:t>
             </w:r>
-            <w:proofErr w:type="gramStart"/>
             <w:r>
               <w:t>don’t</w:t>
             </w:r>
-            <w:proofErr w:type="gramEnd"/>
             <w:r>
               <w:t xml:space="preserve"> know why this </w:t>
             </w:r>
@@ -1344,33 +1246,17 @@
             </w:r>
             <w:proofErr w:type="spellEnd"/>
             <w:r>
-              <w:t xml:space="preserve"> go over the edges of the </w:t>
-            </w:r>
-            <w:proofErr w:type="gramStart"/>
-            <w:r>
-              <w:t>ma[</w:t>
-            </w:r>
-            <w:proofErr w:type="gramEnd"/>
-            <w:r>
-              <w:t>p</w:t>
-            </w:r>
-          </w:p>
-        </w:tc>
-        <w:tc>
-          <w:tcPr>
-            <w:tcW w:w="1413" w:type="dxa"/>
-          </w:tcPr>
-          <w:p>
-            <w:r>
-              <w:t xml:space="preserve">Player should </w:t>
-            </w:r>
-            <w:proofErr w:type="gramStart"/>
-            <w:r>
-              <w:t>get pushed</w:t>
-            </w:r>
-            <w:proofErr w:type="gramEnd"/>
-            <w:r>
-              <w:t xml:space="preserve"> back</w:t>
+              <w:t xml:space="preserve"> go over the edges of the ma[p</w:t>
+            </w:r>
+          </w:p>
+        </w:tc>
+        <w:tc>
+          <w:tcPr>
+            <w:tcW w:w="1413" w:type="dxa"/>
+          </w:tcPr>
+          <w:p>
+            <w:r>
+              <w:t>Player should get pushed back</w:t>
             </w:r>
           </w:p>
         </w:tc>
@@ -1386,30 +1272,17 @@
               <w:t>need</w:t>
             </w:r>
             <w:r>
-              <w:t xml:space="preserve"> adjust the boundary by a couple </w:t>
-            </w:r>
-            <w:proofErr w:type="gramStart"/>
-            <w:r>
-              <w:t>pixels</w:t>
-            </w:r>
-            <w:proofErr w:type="gramEnd"/>
-          </w:p>
-        </w:tc>
-        <w:tc>
-          <w:tcPr>
-            <w:tcW w:w="3262" w:type="dxa"/>
-          </w:tcPr>
-          <w:p>
-            <w:r>
-              <w:t xml:space="preserve">Change boundary by </w:t>
-            </w:r>
-            <w:proofErr w:type="gramStart"/>
-            <w:r>
-              <w:t>50</w:t>
-            </w:r>
-            <w:proofErr w:type="gramEnd"/>
-            <w:r>
-              <w:t xml:space="preserve"> pixels</w:t>
+              <w:t xml:space="preserve"> adjust the boundary by a couple pixels</w:t>
+            </w:r>
+          </w:p>
+        </w:tc>
+        <w:tc>
+          <w:tcPr>
+            <w:tcW w:w="3262" w:type="dxa"/>
+          </w:tcPr>
+          <w:p>
+            <w:r>
+              <w:t>Change boundary by 50 pixels</w:t>
             </w:r>
           </w:p>
         </w:tc>
@@ -1508,13 +1381,8 @@
             <w:tcW w:w="1635" w:type="dxa"/>
           </w:tcPr>
           <w:p>
-            <w:proofErr w:type="gramStart"/>
-            <w:r>
-              <w:t>Testing</w:t>
-            </w:r>
-            <w:proofErr w:type="gramEnd"/>
-            <w:r>
-              <w:t xml:space="preserve"> the health pot once again without using the properties in tiled</w:t>
+            <w:r>
+              <w:t>Testing the health pot once again without using the properties in tiled</w:t>
             </w:r>
           </w:p>
         </w:tc>
@@ -1647,33 +1515,17 @@
           </w:tcPr>
           <w:p>
             <w:r>
-              <w:t xml:space="preserve">Added </w:t>
-            </w:r>
-            <w:proofErr w:type="gramStart"/>
-            <w:r>
-              <w:t>some</w:t>
-            </w:r>
-            <w:proofErr w:type="gramEnd"/>
-            <w:r>
-              <w:t xml:space="preserve"> enemy code, testing if it works</w:t>
-            </w:r>
-          </w:p>
-        </w:tc>
-        <w:tc>
-          <w:tcPr>
-            <w:tcW w:w="1413" w:type="dxa"/>
-          </w:tcPr>
-          <w:p>
-            <w:r>
-              <w:t xml:space="preserve">Enemies should follow player, deduce </w:t>
-            </w:r>
-            <w:proofErr w:type="gramStart"/>
-            <w:r>
-              <w:t>10</w:t>
-            </w:r>
-            <w:proofErr w:type="gramEnd"/>
-            <w:r>
-              <w:t xml:space="preserve"> hp and knockback</w:t>
+              <w:t>Added some enemy code, testing if it works</w:t>
+            </w:r>
+          </w:p>
+        </w:tc>
+        <w:tc>
+          <w:tcPr>
+            <w:tcW w:w="1413" w:type="dxa"/>
+          </w:tcPr>
+          <w:p>
+            <w:r>
+              <w:t>Enemies should follow player, deduce 10 hp and knockback</w:t>
             </w:r>
           </w:p>
         </w:tc>
@@ -1751,15 +1603,7 @@
               <w:t xml:space="preserve">spawned the enemy </w:t>
             </w:r>
             <w:r>
-              <w:t xml:space="preserve">away from the enemy and made </w:t>
-            </w:r>
-            <w:proofErr w:type="gramStart"/>
-            <w:r>
-              <w:t>it’s</w:t>
-            </w:r>
-            <w:proofErr w:type="gramEnd"/>
-            <w:r>
-              <w:t xml:space="preserve"> movement speed 0</w:t>
+              <w:t>away from the enemy and made it’s movement speed 0</w:t>
             </w:r>
           </w:p>
         </w:tc>
@@ -1818,15 +1662,7 @@
               <w:t xml:space="preserve">The </w:t>
             </w:r>
             <w:r>
-              <w:t xml:space="preserve">enemy </w:t>
-            </w:r>
-            <w:proofErr w:type="gramStart"/>
-            <w:r>
-              <w:t>doesn’t</w:t>
-            </w:r>
-            <w:proofErr w:type="gramEnd"/>
-            <w:r>
-              <w:t xml:space="preserve"> move now but it does attack me</w:t>
+              <w:t>enemy doesn’t move now but it does attack me</w:t>
             </w:r>
           </w:p>
         </w:tc>
@@ -1891,15 +1727,7 @@
           </w:tcPr>
           <w:p>
             <w:r>
-              <w:t xml:space="preserve">It works but when you push two keys at the same time it crashes because it </w:t>
-            </w:r>
-            <w:proofErr w:type="gramStart"/>
-            <w:r>
-              <w:t>doesn’t</w:t>
-            </w:r>
-            <w:proofErr w:type="gramEnd"/>
-            <w:r>
-              <w:t xml:space="preserve"> know what ‘</w:t>
+              <w:t>It works but when you push two keys at the same time it crashes because it doesn’t know what ‘</w:t>
             </w:r>
             <w:proofErr w:type="spellStart"/>
             <w:r>
@@ -2040,15 +1868,7 @@
           </w:tcPr>
           <w:p>
             <w:r>
-              <w:t xml:space="preserve">The enemy </w:t>
-            </w:r>
-            <w:proofErr w:type="gramStart"/>
-            <w:r>
-              <w:t>doesn’t</w:t>
-            </w:r>
-            <w:proofErr w:type="gramEnd"/>
-            <w:r>
-              <w:t xml:space="preserve"> follow player but deducts health when it touches player</w:t>
+              <w:t>The enemy doesn’t follow player but deducts health when it touches player</w:t>
             </w:r>
           </w:p>
         </w:tc>
@@ -2189,31 +2009,18 @@
           </w:tcPr>
           <w:p>
             <w:r>
-              <w:t xml:space="preserve">The enemy knockback still </w:t>
-            </w:r>
-            <w:proofErr w:type="gramStart"/>
-            <w:r>
-              <w:t>doesn’t</w:t>
-            </w:r>
-            <w:proofErr w:type="gramEnd"/>
-            <w:r>
-              <w:t xml:space="preserve"> work</w:t>
-            </w:r>
-          </w:p>
-        </w:tc>
-        <w:tc>
-          <w:tcPr>
-            <w:tcW w:w="3262" w:type="dxa"/>
-          </w:tcPr>
-          <w:p>
-            <w:r>
-              <w:t xml:space="preserve">I will use the same player knockback code with the enemy </w:t>
-            </w:r>
-            <w:proofErr w:type="gramStart"/>
-            <w:r>
-              <w:t>too</w:t>
-            </w:r>
-            <w:proofErr w:type="gramEnd"/>
+              <w:t>The enemy knockback still doesn’t work</w:t>
+            </w:r>
+          </w:p>
+        </w:tc>
+        <w:tc>
+          <w:tcPr>
+            <w:tcW w:w="3262" w:type="dxa"/>
+          </w:tcPr>
+          <w:p>
+            <w:r>
+              <w:t>I will use the same player knockback code with the enemy too</w:t>
+            </w:r>
           </w:p>
           <w:p/>
         </w:tc>
@@ -2414,15 +2221,7 @@
             </w:r>
             <w:proofErr w:type="spellEnd"/>
             <w:r>
-              <w:t xml:space="preserve"> nor does it </w:t>
-            </w:r>
-            <w:proofErr w:type="gramStart"/>
-            <w:r>
-              <w:t>work</w:t>
-            </w:r>
-            <w:proofErr w:type="gramEnd"/>
-            <w:r>
-              <w:t xml:space="preserve"> nor does it kill the </w:t>
+              <w:t xml:space="preserve"> nor does it work nor does it kill the </w:t>
             </w:r>
             <w:proofErr w:type="spellStart"/>
             <w:r>
@@ -2440,15 +2239,7 @@
           </w:tcPr>
           <w:p>
             <w:r>
-              <w:t xml:space="preserve">I think I didn’t update the bullet’s actual </w:t>
-            </w:r>
-            <w:proofErr w:type="gramStart"/>
-            <w:r>
-              <w:t>sprite</w:t>
-            </w:r>
-            <w:proofErr w:type="gramEnd"/>
-            <w:r>
-              <w:t xml:space="preserve"> so </w:t>
+              <w:t xml:space="preserve">I think I didn’t update the bullet’s actual sprite so </w:t>
             </w:r>
             <w:r>
               <w:t>it doesn’t</w:t>
@@ -2509,31 +2300,18 @@
           </w:tcPr>
           <w:p>
             <w:r>
-              <w:t xml:space="preserve">It works not oh my god, I still need to make it so if the bullet hits the </w:t>
-            </w:r>
-            <w:proofErr w:type="gramStart"/>
-            <w:r>
-              <w:t>enemy</w:t>
-            </w:r>
-            <w:proofErr w:type="gramEnd"/>
-            <w:r>
-              <w:t xml:space="preserve"> it will damage the enemy though</w:t>
-            </w:r>
-          </w:p>
-        </w:tc>
-        <w:tc>
-          <w:tcPr>
-            <w:tcW w:w="3262" w:type="dxa"/>
-          </w:tcPr>
-          <w:p>
-            <w:r>
-              <w:t xml:space="preserve">I will try change the hit list </w:t>
-            </w:r>
-            <w:proofErr w:type="gramStart"/>
-            <w:r>
-              <w:t>code</w:t>
-            </w:r>
-            <w:proofErr w:type="gramEnd"/>
+              <w:t>It works not oh my god, I still need to make it so if the bullet hits the enemy it will damage the enemy though</w:t>
+            </w:r>
+          </w:p>
+        </w:tc>
+        <w:tc>
+          <w:tcPr>
+            <w:tcW w:w="3262" w:type="dxa"/>
+          </w:tcPr>
+          <w:p>
+            <w:r>
+              <w:t>I will try change the hit list code</w:t>
+            </w:r>
           </w:p>
           <w:p/>
         </w:tc>
@@ -2588,15 +2366,7 @@
           </w:tcPr>
           <w:p>
             <w:r>
-              <w:t xml:space="preserve">It </w:t>
-            </w:r>
-            <w:proofErr w:type="gramStart"/>
-            <w:r>
-              <w:t>doesn’t</w:t>
-            </w:r>
-            <w:proofErr w:type="gramEnd"/>
-            <w:r>
-              <w:t xml:space="preserve"> work still I got Unbound error for ‘bullet’</w:t>
+              <w:t>It doesn’t work still I got Unbound error for ‘bullet’</w:t>
             </w:r>
             <w:r>
               <w:br/>
@@ -2609,15 +2379,7 @@
           </w:tcPr>
           <w:p>
             <w:r>
-              <w:t xml:space="preserve">I created </w:t>
-            </w:r>
-            <w:proofErr w:type="gramStart"/>
-            <w:r>
-              <w:t>a  bullet</w:t>
-            </w:r>
-            <w:proofErr w:type="gramEnd"/>
-            <w:r>
-              <w:t xml:space="preserve"> layer outside of the </w:t>
+              <w:t xml:space="preserve">I created a  bullet layer outside of the </w:t>
             </w:r>
             <w:proofErr w:type="spellStart"/>
             <w:r>
@@ -2746,15 +2508,7 @@
           </w:tcPr>
           <w:p>
             <w:r>
-              <w:t xml:space="preserve">It </w:t>
-            </w:r>
-            <w:proofErr w:type="gramStart"/>
-            <w:r>
-              <w:t>doesn’t</w:t>
-            </w:r>
-            <w:proofErr w:type="gramEnd"/>
-            <w:r>
-              <w:t xml:space="preserve"> work says I don’t have a GUI camera </w:t>
+              <w:t xml:space="preserve">It doesn’t work says I don’t have a GUI camera </w:t>
             </w:r>
           </w:p>
         </w:tc>
@@ -2775,7 +2529,6 @@
               <w:t xml:space="preserve"> to </w:t>
             </w:r>
             <w:proofErr w:type="spellStart"/>
-            <w:proofErr w:type="gramStart"/>
             <w:r>
               <w:t>arcade.Camer</w:t>
             </w:r>
@@ -2783,7 +2536,6 @@
               <w:t>a</w:t>
             </w:r>
             <w:proofErr w:type="spellEnd"/>
-            <w:proofErr w:type="gramEnd"/>
             <w:r>
               <w:t>()</w:t>
             </w:r>
@@ -2910,30 +2662,17 @@
           </w:tcPr>
           <w:p>
             <w:r>
-              <w:t xml:space="preserve">The text should update with the score </w:t>
-            </w:r>
-            <w:proofErr w:type="gramStart"/>
-            <w:r>
-              <w:t>etc</w:t>
-            </w:r>
-            <w:proofErr w:type="gramEnd"/>
-          </w:p>
-        </w:tc>
-        <w:tc>
-          <w:tcPr>
-            <w:tcW w:w="2058" w:type="dxa"/>
-          </w:tcPr>
-          <w:p>
-            <w:r>
-              <w:t xml:space="preserve">It </w:t>
-            </w:r>
-            <w:proofErr w:type="gramStart"/>
-            <w:r>
-              <w:t>doesn’t</w:t>
-            </w:r>
-            <w:proofErr w:type="gramEnd"/>
-            <w:r>
-              <w:t xml:space="preserve"> work</w:t>
+              <w:t>The text should update with the score etc</w:t>
+            </w:r>
+          </w:p>
+        </w:tc>
+        <w:tc>
+          <w:tcPr>
+            <w:tcW w:w="2058" w:type="dxa"/>
+          </w:tcPr>
+          <w:p>
+            <w:r>
+              <w:t>It doesn’t work</w:t>
             </w:r>
           </w:p>
         </w:tc>
@@ -2947,19 +2686,11 @@
             </w:r>
             <w:proofErr w:type="spellStart"/>
             <w:r>
-              <w:t>on_</w:t>
-            </w:r>
-            <w:proofErr w:type="gramStart"/>
-            <w:r>
-              <w:t>update</w:t>
+              <w:t>on_update</w:t>
             </w:r>
             <w:proofErr w:type="spellEnd"/>
             <w:r>
-              <w:t>(</w:t>
-            </w:r>
-            <w:proofErr w:type="gramEnd"/>
-            <w:r>
-              <w:t>)</w:t>
+              <w:t>()</w:t>
             </w:r>
           </w:p>
           <w:p/>
@@ -3033,12 +2764,10 @@
               <w:t xml:space="preserve"> was the name of the text and the actual variable and you </w:t>
             </w:r>
             <w:proofErr w:type="spellStart"/>
-            <w:proofErr w:type="gramStart"/>
             <w:r>
               <w:t>cant</w:t>
             </w:r>
             <w:proofErr w:type="spellEnd"/>
-            <w:proofErr w:type="gramEnd"/>
             <w:r>
               <w:t xml:space="preserve"> minus text from a int that’s why I changed it</w:t>
             </w:r>
@@ -3160,15 +2889,7 @@
           </w:tcPr>
           <w:p>
             <w:r>
-              <w:t xml:space="preserve">If the player looks right, </w:t>
-            </w:r>
-            <w:proofErr w:type="gramStart"/>
-            <w:r>
-              <w:t>doesn’t</w:t>
-            </w:r>
-            <w:proofErr w:type="gramEnd"/>
-            <w:r>
-              <w:t xml:space="preserve"> move it should still look right</w:t>
+              <w:t>If the player looks right, doesn’t move it should still look right</w:t>
             </w:r>
           </w:p>
         </w:tc>
@@ -3240,31 +2961,18 @@
             </w:r>
             <w:r>
               <w:lastRenderedPageBreak/>
-              <w:t xml:space="preserve">direction </w:t>
-            </w:r>
-            <w:proofErr w:type="gramStart"/>
-            <w:r>
-              <w:t>they’re</w:t>
-            </w:r>
-            <w:proofErr w:type="gramEnd"/>
-            <w:r>
-              <w:t xml:space="preserve"> facing even when idle</w:t>
-            </w:r>
-          </w:p>
-        </w:tc>
-        <w:tc>
-          <w:tcPr>
-            <w:tcW w:w="1413" w:type="dxa"/>
-          </w:tcPr>
-          <w:p>
-            <w:proofErr w:type="gramStart"/>
+              <w:t>direction they’re facing even when idle</w:t>
+            </w:r>
+          </w:p>
+        </w:tc>
+        <w:tc>
+          <w:tcPr>
+            <w:tcW w:w="1413" w:type="dxa"/>
+          </w:tcPr>
+          <w:p>
             <w:r>
               <w:lastRenderedPageBreak/>
-              <w:t>Similar to</w:t>
-            </w:r>
-            <w:proofErr w:type="gramEnd"/>
-            <w:r>
-              <w:t xml:space="preserve"> last entry, however the </w:t>
+              <w:t xml:space="preserve">Similar to last entry, however the </w:t>
             </w:r>
             <w:r>
               <w:lastRenderedPageBreak/>
@@ -3286,19 +2994,11 @@
             </w:r>
             <w:proofErr w:type="spellStart"/>
             <w:r>
-              <w:t>Player_</w:t>
-            </w:r>
-            <w:proofErr w:type="gramStart"/>
-            <w:r>
-              <w:t>Character</w:t>
+              <w:t>Player_Character</w:t>
             </w:r>
             <w:proofErr w:type="spellEnd"/>
             <w:r>
-              <w:t>(</w:t>
-            </w:r>
-            <w:proofErr w:type="gramEnd"/>
-            <w:r>
-              <w:t xml:space="preserve">) </w:t>
+              <w:t xml:space="preserve">() </w:t>
             </w:r>
             <w:r>
               <w:lastRenderedPageBreak/>
@@ -3316,13 +3016,8 @@
               <w:t xml:space="preserve">I will change the </w:t>
             </w:r>
             <w:proofErr w:type="spellStart"/>
-            <w:proofErr w:type="gramStart"/>
-            <w:r>
-              <w:t>self.player</w:t>
-            </w:r>
-            <w:proofErr w:type="gramEnd"/>
-            <w:r>
-              <w:t>_direction</w:t>
+            <w:r>
+              <w:t>self.player_direction</w:t>
             </w:r>
             <w:proofErr w:type="spellEnd"/>
             <w:r>
@@ -3422,14 +3117,9 @@
             </w:r>
             <w:proofErr w:type="spellStart"/>
             <w:r>
-              <w:t>player_</w:t>
-            </w:r>
-            <w:proofErr w:type="gramStart"/>
-            <w:r>
-              <w:t>sprite.direction</w:t>
+              <w:t>player_sprite.direction</w:t>
             </w:r>
             <w:proofErr w:type="spellEnd"/>
-            <w:proofErr w:type="gramEnd"/>
             <w:r>
               <w:t xml:space="preserve"> it should work, because that’s how </w:t>
             </w:r>
@@ -3614,15 +3304,7 @@
           </w:tcPr>
           <w:p>
             <w:r>
-              <w:t xml:space="preserve">Testing to make sure the game </w:t>
-            </w:r>
-            <w:proofErr w:type="gramStart"/>
-            <w:r>
-              <w:t>doesn’t</w:t>
-            </w:r>
-            <w:proofErr w:type="gramEnd"/>
-            <w:r>
-              <w:t xml:space="preserve"> break if the user spams multiple keys at once</w:t>
+              <w:t>Testing to make sure the game doesn’t break if the user spams multiple keys at once</w:t>
             </w:r>
             <w:r>
               <w:t xml:space="preserve">. I will press WASD at the same time and very quickly press each key </w:t>
@@ -3633,13 +3315,8 @@
             </w:r>
             <w:proofErr w:type="spellEnd"/>
             <w:r>
-              <w:t xml:space="preserve">, alongside pressing other keys like Y, U, Num LK, </w:t>
-            </w:r>
-            <w:proofErr w:type="gramStart"/>
-            <w:r>
-              <w:t>etc.</w:t>
-            </w:r>
-            <w:proofErr w:type="gramEnd"/>
+              <w:t>, alongside pressing other keys like Y, U, Num LK, etc.</w:t>
+            </w:r>
           </w:p>
         </w:tc>
         <w:tc>
@@ -3658,21 +3335,8 @@
           </w:tcPr>
           <w:p>
             <w:r>
-              <w:t xml:space="preserve">Game handles it perfectly fine. If the user presses opposite direction EG A and D at the same time, the code will not move until one key </w:t>
-            </w:r>
-            <w:proofErr w:type="gramStart"/>
-            <w:r>
-              <w:t>is released</w:t>
-            </w:r>
-            <w:proofErr w:type="gramEnd"/>
-            <w:r>
-              <w:t>, then the character will move. Other keys did not interrupt or lag the game at all</w:t>
-            </w:r>
-            <w:proofErr w:type="gramStart"/>
-            <w:r>
-              <w:t xml:space="preserve">.  </w:t>
-            </w:r>
-            <w:proofErr w:type="gramEnd"/>
+              <w:t xml:space="preserve">Game handles it perfectly fine. If the user presses opposite direction EG A and D at the same time, the code will not move until one key is released, then the character will move. Other keys did not interrupt or lag the game at all.  </w:t>
+            </w:r>
           </w:p>
         </w:tc>
         <w:tc>
@@ -3793,13 +3457,8 @@
             <w:tcW w:w="1635" w:type="dxa"/>
           </w:tcPr>
           <w:p>
-            <w:proofErr w:type="gramStart"/>
-            <w:r>
-              <w:t>Testing</w:t>
-            </w:r>
-            <w:proofErr w:type="gramEnd"/>
-            <w:r>
-              <w:t xml:space="preserve"> the transition between the main menu and the game</w:t>
+            <w:r>
+              <w:t>Testing the transition between the main menu and the game</w:t>
             </w:r>
           </w:p>
         </w:tc>
@@ -3888,15 +3547,7 @@
           </w:tcPr>
           <w:p>
             <w:r>
-              <w:t xml:space="preserve">The player can walk through the portal and it </w:t>
-            </w:r>
-            <w:proofErr w:type="gramStart"/>
-            <w:r>
-              <w:t>disappears</w:t>
-            </w:r>
-            <w:proofErr w:type="gramEnd"/>
-            <w:r>
-              <w:t xml:space="preserve"> but nothing happens?</w:t>
+              <w:t>The player can walk through the portal and it disappears but nothing happens?</w:t>
             </w:r>
           </w:p>
         </w:tc>
@@ -3977,11 +3628,9 @@
               <w:t xml:space="preserve">I made it so that </w:t>
             </w:r>
             <w:proofErr w:type="spellStart"/>
-            <w:proofErr w:type="gramStart"/>
             <w:r>
               <w:t>self.level</w:t>
             </w:r>
-            <w:proofErr w:type="gramEnd"/>
             <w:r>
               <w:t>_complete</w:t>
             </w:r>
@@ -4056,15 +3705,7 @@
             </w:r>
             <w:proofErr w:type="spellEnd"/>
             <w:r>
-              <w:t xml:space="preserve">: Cannot locate </w:t>
-            </w:r>
-            <w:proofErr w:type="gramStart"/>
-            <w:r>
-              <w:t>resource :</w:t>
-            </w:r>
-            <w:proofErr w:type="gramEnd"/>
-            <w:r>
-              <w:t xml:space="preserve"> maps\level_3.tmx</w:t>
+              <w:t>: Cannot locate resource : maps\level_3.tmx</w:t>
             </w:r>
             <w:r>
               <w:t>.</w:t>
@@ -4079,24 +3720,11 @@
             <w:r>
               <w:t xml:space="preserve">The game keeps trying to load the next level </w:t>
             </w:r>
-            <w:proofErr w:type="gramStart"/>
-            <w:r>
-              <w:t>again and again</w:t>
-            </w:r>
-            <w:proofErr w:type="gramEnd"/>
-            <w:r>
-              <w:t xml:space="preserve">. </w:t>
-            </w:r>
-            <w:r>
-              <w:t xml:space="preserve">I make the score </w:t>
-            </w:r>
-            <w:proofErr w:type="gramStart"/>
-            <w:r>
-              <w:t>0</w:t>
-            </w:r>
-            <w:proofErr w:type="gramEnd"/>
-            <w:r>
-              <w:t xml:space="preserve"> when the next level comes. </w:t>
+            <w:r>
+              <w:t xml:space="preserve">again and again. </w:t>
+            </w:r>
+            <w:r>
+              <w:t xml:space="preserve">I make the score 0 when the next level comes. </w:t>
             </w:r>
           </w:p>
         </w:tc>
@@ -4151,13 +3779,8 @@
           </w:tcPr>
           <w:p>
             <w:r>
-              <w:t xml:space="preserve">Still tries to load the next level </w:t>
-            </w:r>
-            <w:proofErr w:type="gramStart"/>
-            <w:r>
-              <w:t>again and again</w:t>
-            </w:r>
-            <w:proofErr w:type="gramEnd"/>
+              <w:t>Still tries to load the next level again and again</w:t>
+            </w:r>
           </w:p>
         </w:tc>
         <w:tc>
@@ -4169,15 +3792,7 @@
               <w:t xml:space="preserve">I separated level complete </w:t>
             </w:r>
             <w:r>
-              <w:t xml:space="preserve">and portal spawn into two </w:t>
-            </w:r>
-            <w:proofErr w:type="gramStart"/>
-            <w:r>
-              <w:t>different categories</w:t>
-            </w:r>
-            <w:proofErr w:type="gramEnd"/>
-            <w:r>
-              <w:t xml:space="preserve">. </w:t>
+              <w:t xml:space="preserve">and portal spawn into two different categories. </w:t>
             </w:r>
           </w:p>
         </w:tc>
@@ -4232,15 +3847,7 @@
           </w:tcPr>
           <w:p>
             <w:r>
-              <w:t xml:space="preserve">It works but the enemy does not move for </w:t>
-            </w:r>
-            <w:proofErr w:type="gramStart"/>
-            <w:r>
-              <w:t>some</w:t>
-            </w:r>
-            <w:proofErr w:type="gramEnd"/>
-            <w:r>
-              <w:t xml:space="preserve"> reason</w:t>
+              <w:t>It works but the enemy does not move for some reason</w:t>
             </w:r>
           </w:p>
         </w:tc>
@@ -4382,12 +3989,10 @@
               <w:t xml:space="preserve">Testing so the player </w:t>
             </w:r>
             <w:proofErr w:type="spellStart"/>
-            <w:proofErr w:type="gramStart"/>
             <w:r>
               <w:t>cant</w:t>
             </w:r>
             <w:proofErr w:type="spellEnd"/>
-            <w:proofErr w:type="gramEnd"/>
             <w:r>
               <w:t xml:space="preserve"> go outside the map on level 2 and 3</w:t>
             </w:r>
@@ -4409,15 +4014,7 @@
           </w:tcPr>
           <w:p>
             <w:r>
-              <w:t xml:space="preserve">It </w:t>
-            </w:r>
-            <w:proofErr w:type="gramStart"/>
-            <w:r>
-              <w:t>doesn’t</w:t>
-            </w:r>
-            <w:proofErr w:type="gramEnd"/>
-            <w:r>
-              <w:t xml:space="preserve"> let the player go out of bounds which is good </w:t>
+              <w:t xml:space="preserve">It doesn’t let the player go out of bounds which is good </w:t>
             </w:r>
           </w:p>
         </w:tc>
@@ -4547,15 +4144,7 @@
           </w:tcPr>
           <w:p>
             <w:r>
-              <w:t xml:space="preserve">Testing if the player will still die even if the health goes below 0 from </w:t>
-            </w:r>
-            <w:proofErr w:type="gramStart"/>
-            <w:r>
-              <w:t>25</w:t>
-            </w:r>
-            <w:proofErr w:type="gramEnd"/>
-            <w:r>
-              <w:t xml:space="preserve"> to -25</w:t>
+              <w:t>Testing if the player will still die even if the health goes below 0 from 25 to -25</w:t>
             </w:r>
           </w:p>
         </w:tc>
@@ -4711,13 +4300,8 @@
           </w:tcPr>
           <w:p>
             <w:r>
-              <w:t xml:space="preserve">It </w:t>
-            </w:r>
-            <w:proofErr w:type="gramStart"/>
-            <w:r>
-              <w:t>actually works</w:t>
-            </w:r>
-            <w:proofErr w:type="gramEnd"/>
+              <w:t>It actually works</w:t>
+            </w:r>
           </w:p>
         </w:tc>
         <w:tc>
@@ -4764,61 +4348,256 @@
               <w:t xml:space="preserve">Making sure that </w:t>
             </w:r>
             <w:r>
-              <w:t xml:space="preserve">player </w:t>
-            </w:r>
-            <w:proofErr w:type="gramStart"/>
+              <w:t>player cant without the sword item</w:t>
+            </w:r>
+          </w:p>
+        </w:tc>
+        <w:tc>
+          <w:tcPr>
+            <w:tcW w:w="1413" w:type="dxa"/>
+          </w:tcPr>
+          <w:p>
+            <w:r>
+              <w:t>The game should do nothing if the player presses the E key,</w:t>
+            </w:r>
+          </w:p>
+        </w:tc>
+        <w:tc>
+          <w:tcPr>
+            <w:tcW w:w="2058" w:type="dxa"/>
+          </w:tcPr>
+          <w:p>
+            <w:r>
+              <w:t xml:space="preserve">The player can still shoot for some reason </w:t>
+            </w:r>
+          </w:p>
+        </w:tc>
+        <w:tc>
+          <w:tcPr>
+            <w:tcW w:w="3262" w:type="dxa"/>
+          </w:tcPr>
+          <w:p>
+            <w:r>
+              <w:t xml:space="preserve">I will add a </w:t>
+            </w:r>
+            <w:proofErr w:type="spellStart"/>
+            <w:r>
+              <w:t>sword_collected</w:t>
+            </w:r>
+            <w:proofErr w:type="spellEnd"/>
+            <w:r>
+              <w:t xml:space="preserve"> Boolean so that the game knows if the player has the sword or not</w:t>
+            </w:r>
+          </w:p>
+        </w:tc>
+      </w:tr>
+      <w:tr>
+        <w:trPr>
+          <w:trHeight w:val="758"/>
+        </w:trPr>
+        <w:tc>
+          <w:tcPr>
+            <w:tcW w:w="1071" w:type="dxa"/>
+          </w:tcPr>
+          <w:p>
+            <w:r>
+              <w:t>^</w:t>
+            </w:r>
+          </w:p>
+        </w:tc>
+        <w:tc>
+          <w:tcPr>
+            <w:tcW w:w="1394" w:type="dxa"/>
+          </w:tcPr>
+          <w:p>
+            <w:r>
+              <w:t>^</w:t>
+            </w:r>
+          </w:p>
+        </w:tc>
+        <w:tc>
+          <w:tcPr>
+            <w:tcW w:w="1635" w:type="dxa"/>
+          </w:tcPr>
+          <w:p>
+            <w:r>
+              <w:t>^</w:t>
+            </w:r>
+          </w:p>
+        </w:tc>
+        <w:tc>
+          <w:tcPr>
+            <w:tcW w:w="1413" w:type="dxa"/>
+          </w:tcPr>
+          <w:p>
+            <w:r>
+              <w:t>^</w:t>
+            </w:r>
+          </w:p>
+        </w:tc>
+        <w:tc>
+          <w:tcPr>
+            <w:tcW w:w="2058" w:type="dxa"/>
+          </w:tcPr>
+          <w:p>
+            <w:r>
+              <w:t xml:space="preserve">It works now, player </w:t>
+            </w:r>
+            <w:proofErr w:type="spellStart"/>
             <w:r>
               <w:t>cant</w:t>
             </w:r>
-            <w:proofErr w:type="gramEnd"/>
-            <w:r>
-              <w:t xml:space="preserve"> without the sword item</w:t>
-            </w:r>
-          </w:p>
-        </w:tc>
-        <w:tc>
-          <w:tcPr>
-            <w:tcW w:w="1413" w:type="dxa"/>
-          </w:tcPr>
-          <w:p>
-            <w:r>
-              <w:t>The game should do nothing if the player presses the E key,</w:t>
-            </w:r>
-          </w:p>
-        </w:tc>
-        <w:tc>
-          <w:tcPr>
-            <w:tcW w:w="2058" w:type="dxa"/>
-          </w:tcPr>
-          <w:p>
-            <w:r>
-              <w:t xml:space="preserve">The player can still shoot for </w:t>
-            </w:r>
-            <w:proofErr w:type="gramStart"/>
-            <w:r>
-              <w:t>some</w:t>
-            </w:r>
-            <w:proofErr w:type="gramEnd"/>
-            <w:r>
-              <w:t xml:space="preserve"> reason </w:t>
-            </w:r>
-          </w:p>
-        </w:tc>
-        <w:tc>
-          <w:tcPr>
-            <w:tcW w:w="3262" w:type="dxa"/>
-          </w:tcPr>
-          <w:p>
-            <w:r>
-              <w:t xml:space="preserve">I will add a </w:t>
-            </w:r>
+            <w:proofErr w:type="spellEnd"/>
+            <w:r>
+              <w:t xml:space="preserve"> shoot.</w:t>
+            </w:r>
+          </w:p>
+        </w:tc>
+        <w:tc>
+          <w:tcPr>
+            <w:tcW w:w="3262" w:type="dxa"/>
+          </w:tcPr>
+          <w:p>
+            <w:r>
+              <w:t>N/A</w:t>
+            </w:r>
+          </w:p>
+        </w:tc>
+      </w:tr>
+      <w:tr>
+        <w:trPr>
+          <w:trHeight w:val="758"/>
+        </w:trPr>
+        <w:tc>
+          <w:tcPr>
+            <w:tcW w:w="1071" w:type="dxa"/>
+          </w:tcPr>
+          <w:p>
+            <w:r>
+              <w:t>^</w:t>
+            </w:r>
+          </w:p>
+        </w:tc>
+        <w:tc>
+          <w:tcPr>
+            <w:tcW w:w="1394" w:type="dxa"/>
+          </w:tcPr>
+          <w:p>
+            <w:r>
+              <w:t>Expected</w:t>
+            </w:r>
+          </w:p>
+        </w:tc>
+        <w:tc>
+          <w:tcPr>
+            <w:tcW w:w="1635" w:type="dxa"/>
+          </w:tcPr>
+          <w:p>
+            <w:r>
+              <w:t>Testing the orbs and if the player can pick them up to open the portal</w:t>
+            </w:r>
+          </w:p>
+        </w:tc>
+        <w:tc>
+          <w:tcPr>
+            <w:tcW w:w="1413" w:type="dxa"/>
+          </w:tcPr>
+          <w:p>
+            <w:r>
+              <w:t>The portal should open when the player collects three orbs.</w:t>
+            </w:r>
+          </w:p>
+        </w:tc>
+        <w:tc>
+          <w:tcPr>
+            <w:tcW w:w="2058" w:type="dxa"/>
+          </w:tcPr>
+          <w:p>
+            <w:r>
+              <w:t xml:space="preserve">It works. </w:t>
+            </w:r>
+          </w:p>
+        </w:tc>
+        <w:tc>
+          <w:tcPr>
+            <w:tcW w:w="3262" w:type="dxa"/>
+          </w:tcPr>
+          <w:p>
+            <w:r>
+              <w:t>N/A</w:t>
+            </w:r>
+          </w:p>
+        </w:tc>
+      </w:tr>
+      <w:tr>
+        <w:trPr>
+          <w:trHeight w:val="758"/>
+        </w:trPr>
+        <w:tc>
+          <w:tcPr>
+            <w:tcW w:w="1071" w:type="dxa"/>
+          </w:tcPr>
+          <w:p>
+            <w:r>
+              <w:t>^</w:t>
+            </w:r>
+          </w:p>
+        </w:tc>
+        <w:tc>
+          <w:tcPr>
+            <w:tcW w:w="1394" w:type="dxa"/>
+          </w:tcPr>
+          <w:p>
+            <w:r>
+              <w:t>Invalid</w:t>
+            </w:r>
+          </w:p>
+        </w:tc>
+        <w:tc>
+          <w:tcPr>
+            <w:tcW w:w="1635" w:type="dxa"/>
+          </w:tcPr>
+          <w:p>
+            <w:r>
+              <w:t>Testing the ghost enemy to see if it will attack</w:t>
+            </w:r>
+          </w:p>
+        </w:tc>
+        <w:tc>
+          <w:tcPr>
+            <w:tcW w:w="1413" w:type="dxa"/>
+          </w:tcPr>
+          <w:p>
+            <w:r>
+              <w:t xml:space="preserve">The ghost shouldn’t attack </w:t>
+            </w:r>
+            <w:r>
+              <w:t>because it should only spawn in level 3.</w:t>
+            </w:r>
+          </w:p>
+        </w:tc>
+        <w:tc>
+          <w:tcPr>
+            <w:tcW w:w="2058" w:type="dxa"/>
+          </w:tcPr>
+          <w:p>
             <w:proofErr w:type="spellStart"/>
             <w:r>
-              <w:t>sword_collected</w:t>
+              <w:t>Im</w:t>
             </w:r>
             <w:proofErr w:type="spellEnd"/>
             <w:r>
-              <w:t xml:space="preserve"> Boolean so that the game knows if the player has the sword or not</w:t>
+              <w:t xml:space="preserve"> on a roll it works </w:t>
+            </w:r>
+          </w:p>
+        </w:tc>
+        <w:tc>
+          <w:tcPr>
+            <w:tcW w:w="3262" w:type="dxa"/>
+          </w:tcPr>
+          <w:p>
+            <w:r>
+              <w:t>N/A</w:t>
             </w:r>
           </w:p>
         </w:tc>
@@ -4843,48 +4622,137 @@
           </w:tcPr>
           <w:p>
             <w:r>
-              <w:t>^</w:t>
-            </w:r>
-          </w:p>
-        </w:tc>
-        <w:tc>
-          <w:tcPr>
-            <w:tcW w:w="1635" w:type="dxa"/>
-          </w:tcPr>
-          <w:p>
-            <w:r>
-              <w:t>^</w:t>
-            </w:r>
-          </w:p>
-        </w:tc>
-        <w:tc>
-          <w:tcPr>
-            <w:tcW w:w="1413" w:type="dxa"/>
-          </w:tcPr>
-          <w:p>
-            <w:r>
-              <w:t>^</w:t>
-            </w:r>
-          </w:p>
-        </w:tc>
-        <w:tc>
-          <w:tcPr>
-            <w:tcW w:w="2058" w:type="dxa"/>
-          </w:tcPr>
-          <w:p>
-            <w:r>
-              <w:t xml:space="preserve">It works now, player </w:t>
+              <w:t>Expected</w:t>
+            </w:r>
+          </w:p>
+        </w:tc>
+        <w:tc>
+          <w:tcPr>
+            <w:tcW w:w="1635" w:type="dxa"/>
+          </w:tcPr>
+          <w:p>
+            <w:r>
+              <w:t xml:space="preserve">Testing changing windows to views using </w:t>
             </w:r>
             <w:proofErr w:type="spellStart"/>
-            <w:proofErr w:type="gramStart"/>
-            <w:r>
-              <w:t>cant</w:t>
+            <w:r>
+              <w:t>arcade.view</w:t>
             </w:r>
             <w:proofErr w:type="spellEnd"/>
-            <w:proofErr w:type="gramEnd"/>
-            <w:r>
-              <w:t xml:space="preserve"> shoot.</w:t>
-            </w:r>
+          </w:p>
+        </w:tc>
+        <w:tc>
+          <w:tcPr>
+            <w:tcW w:w="1413" w:type="dxa"/>
+          </w:tcPr>
+          <w:p>
+            <w:r>
+              <w:t>The game should all stay in one window rather than multiple windows</w:t>
+            </w:r>
+          </w:p>
+        </w:tc>
+        <w:tc>
+          <w:tcPr>
+            <w:tcW w:w="2058" w:type="dxa"/>
+          </w:tcPr>
+          <w:p>
+            <w:r>
+              <w:t xml:space="preserve">It doesn’t work, I got an error saying that it doesn’t know what </w:t>
+            </w:r>
+            <w:proofErr w:type="spellStart"/>
+            <w:r>
+              <w:t>GameView</w:t>
+            </w:r>
+            <w:proofErr w:type="spellEnd"/>
+            <w:r>
+              <w:t>() is.</w:t>
+            </w:r>
+          </w:p>
+        </w:tc>
+        <w:tc>
+          <w:tcPr>
+            <w:tcW w:w="3262" w:type="dxa"/>
+          </w:tcPr>
+          <w:p>
+            <w:r>
+              <w:t xml:space="preserve">Added </w:t>
+            </w:r>
+            <w:proofErr w:type="spellStart"/>
+            <w:r>
+              <w:t>window.show_view</w:t>
+            </w:r>
+            <w:proofErr w:type="spellEnd"/>
+            <w:r>
+              <w:t>(</w:t>
+            </w:r>
+            <w:proofErr w:type="spellStart"/>
+            <w:r>
+              <w:t>Game_view</w:t>
+            </w:r>
+            <w:proofErr w:type="spellEnd"/>
+            <w:r>
+              <w:t>)</w:t>
+            </w:r>
+          </w:p>
+        </w:tc>
+      </w:tr>
+      <w:tr>
+        <w:trPr>
+          <w:trHeight w:val="758"/>
+        </w:trPr>
+        <w:tc>
+          <w:tcPr>
+            <w:tcW w:w="1071" w:type="dxa"/>
+          </w:tcPr>
+          <w:p>
+            <w:r>
+              <w:t>^</w:t>
+            </w:r>
+          </w:p>
+        </w:tc>
+        <w:tc>
+          <w:tcPr>
+            <w:tcW w:w="1394" w:type="dxa"/>
+          </w:tcPr>
+          <w:p>
+            <w:r>
+              <w:t>^</w:t>
+            </w:r>
+          </w:p>
+        </w:tc>
+        <w:tc>
+          <w:tcPr>
+            <w:tcW w:w="1635" w:type="dxa"/>
+          </w:tcPr>
+          <w:p>
+            <w:r>
+              <w:t>^</w:t>
+            </w:r>
+          </w:p>
+        </w:tc>
+        <w:tc>
+          <w:tcPr>
+            <w:tcW w:w="1413" w:type="dxa"/>
+          </w:tcPr>
+          <w:p>
+            <w:r>
+              <w:t>^</w:t>
+            </w:r>
+          </w:p>
+        </w:tc>
+        <w:tc>
+          <w:tcPr>
+            <w:tcW w:w="2058" w:type="dxa"/>
+          </w:tcPr>
+          <w:p>
+            <w:r>
+              <w:t xml:space="preserve">It works now </w:t>
+            </w:r>
+            <w:proofErr w:type="spellStart"/>
+            <w:r>
+              <w:t>yayayaya</w:t>
+            </w:r>
+            <w:proofErr w:type="spellEnd"/>
           </w:p>
         </w:tc>
         <w:tc>
@@ -4896,6 +4764,7 @@
               <w:t>N/A</w:t>
             </w:r>
           </w:p>
+          <w:p/>
         </w:tc>
       </w:tr>
       <w:tr>
@@ -4927,33 +4796,260 @@
             <w:tcW w:w="1635" w:type="dxa"/>
           </w:tcPr>
           <w:p>
-            <w:proofErr w:type="gramStart"/>
-            <w:r>
-              <w:t>Testing</w:t>
-            </w:r>
-            <w:proofErr w:type="gramEnd"/>
-            <w:r>
-              <w:t xml:space="preserve"> the orbs and if the player can pick them up to open the portal</w:t>
-            </w:r>
-          </w:p>
-        </w:tc>
-        <w:tc>
-          <w:tcPr>
-            <w:tcW w:w="1413" w:type="dxa"/>
-          </w:tcPr>
-          <w:p>
-            <w:r>
-              <w:t>The portal should open when the player collects three orbs.</w:t>
-            </w:r>
-          </w:p>
-        </w:tc>
-        <w:tc>
-          <w:tcPr>
-            <w:tcW w:w="2058" w:type="dxa"/>
-          </w:tcPr>
-          <w:p>
-            <w:r>
-              <w:t xml:space="preserve">It works. </w:t>
+            <w:r>
+              <w:t>Testing the player sword animations</w:t>
+            </w:r>
+          </w:p>
+        </w:tc>
+        <w:tc>
+          <w:tcPr>
+            <w:tcW w:w="1413" w:type="dxa"/>
+          </w:tcPr>
+          <w:p>
+            <w:r>
+              <w:t>The player should have a sword animation when they shoot</w:t>
+            </w:r>
+          </w:p>
+        </w:tc>
+        <w:tc>
+          <w:tcPr>
+            <w:tcW w:w="2058" w:type="dxa"/>
+          </w:tcPr>
+          <w:p>
+            <w:r>
+              <w:t xml:space="preserve">It didn’t work, it said the game has no attribute </w:t>
+            </w:r>
+            <w:proofErr w:type="spellStart"/>
+            <w:r>
+              <w:t>Can_shoot</w:t>
+            </w:r>
+            <w:proofErr w:type="spellEnd"/>
+          </w:p>
+        </w:tc>
+        <w:tc>
+          <w:tcPr>
+            <w:tcW w:w="3262" w:type="dxa"/>
+          </w:tcPr>
+          <w:p>
+            <w:r>
+              <w:t xml:space="preserve">I moved the </w:t>
+            </w:r>
+            <w:proofErr w:type="spellStart"/>
+            <w:r>
+              <w:t>can_shoot</w:t>
+            </w:r>
+            <w:proofErr w:type="spellEnd"/>
+            <w:r>
+              <w:t xml:space="preserve"> to the constructor </w:t>
+            </w:r>
+          </w:p>
+        </w:tc>
+      </w:tr>
+      <w:tr>
+        <w:trPr>
+          <w:trHeight w:val="758"/>
+        </w:trPr>
+        <w:tc>
+          <w:tcPr>
+            <w:tcW w:w="1071" w:type="dxa"/>
+          </w:tcPr>
+          <w:p>
+            <w:r>
+              <w:t>^</w:t>
+            </w:r>
+          </w:p>
+        </w:tc>
+        <w:tc>
+          <w:tcPr>
+            <w:tcW w:w="1394" w:type="dxa"/>
+          </w:tcPr>
+          <w:p>
+            <w:r>
+              <w:t>^</w:t>
+            </w:r>
+          </w:p>
+        </w:tc>
+        <w:tc>
+          <w:tcPr>
+            <w:tcW w:w="1635" w:type="dxa"/>
+          </w:tcPr>
+          <w:p>
+            <w:r>
+              <w:t>^</w:t>
+            </w:r>
+          </w:p>
+        </w:tc>
+        <w:tc>
+          <w:tcPr>
+            <w:tcW w:w="1413" w:type="dxa"/>
+          </w:tcPr>
+          <w:p>
+            <w:r>
+              <w:t>^</w:t>
+            </w:r>
+          </w:p>
+        </w:tc>
+        <w:tc>
+          <w:tcPr>
+            <w:tcW w:w="2058" w:type="dxa"/>
+          </w:tcPr>
+          <w:p>
+            <w:r>
+              <w:t>It still didn’t play the textures</w:t>
+            </w:r>
+          </w:p>
+        </w:tc>
+        <w:tc>
+          <w:tcPr>
+            <w:tcW w:w="3262" w:type="dxa"/>
+          </w:tcPr>
+          <w:p>
+            <w:r>
+              <w:t>The game just crashes, no idea why</w:t>
+            </w:r>
+            <w:r>
+              <w:t>. Will fix at home</w:t>
+            </w:r>
+          </w:p>
+        </w:tc>
+      </w:tr>
+      <w:tr>
+        <w:trPr>
+          <w:trHeight w:val="758"/>
+        </w:trPr>
+        <w:tc>
+          <w:tcPr>
+            <w:tcW w:w="1071" w:type="dxa"/>
+          </w:tcPr>
+          <w:p>
+            <w:r>
+              <w:t>^</w:t>
+            </w:r>
+          </w:p>
+        </w:tc>
+        <w:tc>
+          <w:tcPr>
+            <w:tcW w:w="1394" w:type="dxa"/>
+          </w:tcPr>
+          <w:p>
+            <w:r>
+              <w:t>Expected</w:t>
+            </w:r>
+          </w:p>
+        </w:tc>
+        <w:tc>
+          <w:tcPr>
+            <w:tcW w:w="1635" w:type="dxa"/>
+          </w:tcPr>
+          <w:p>
+            <w:r>
+              <w:t>Testing orb text</w:t>
+            </w:r>
+          </w:p>
+        </w:tc>
+        <w:tc>
+          <w:tcPr>
+            <w:tcW w:w="1413" w:type="dxa"/>
+          </w:tcPr>
+          <w:p>
+            <w:r>
+              <w:t xml:space="preserve">The orb collected should stay at 3 instead </w:t>
+            </w:r>
+            <w:r>
+              <w:lastRenderedPageBreak/>
+              <w:t>of setting to 0 making the quest text look weird</w:t>
+            </w:r>
+          </w:p>
+        </w:tc>
+        <w:tc>
+          <w:tcPr>
+            <w:tcW w:w="2058" w:type="dxa"/>
+          </w:tcPr>
+          <w:p>
+            <w:r>
+              <w:lastRenderedPageBreak/>
+              <w:t xml:space="preserve">It doesn’t work, portal </w:t>
+            </w:r>
+            <w:proofErr w:type="spellStart"/>
+            <w:r>
+              <w:t>spwans</w:t>
+            </w:r>
+            <w:proofErr w:type="spellEnd"/>
+            <w:r>
+              <w:t xml:space="preserve"> automatically for some reason</w:t>
+            </w:r>
+          </w:p>
+        </w:tc>
+        <w:tc>
+          <w:tcPr>
+            <w:tcW w:w="3262" w:type="dxa"/>
+          </w:tcPr>
+          <w:p>
+            <w:r>
+              <w:t>I changed if conditions to orbs = 3 and level = 1</w:t>
+            </w:r>
+          </w:p>
+        </w:tc>
+      </w:tr>
+      <w:tr>
+        <w:trPr>
+          <w:trHeight w:val="758"/>
+        </w:trPr>
+        <w:tc>
+          <w:tcPr>
+            <w:tcW w:w="1071" w:type="dxa"/>
+          </w:tcPr>
+          <w:p>
+            <w:r>
+              <w:t>^</w:t>
+            </w:r>
+          </w:p>
+        </w:tc>
+        <w:tc>
+          <w:tcPr>
+            <w:tcW w:w="1394" w:type="dxa"/>
+          </w:tcPr>
+          <w:p>
+            <w:r>
+              <w:t>^</w:t>
+            </w:r>
+          </w:p>
+        </w:tc>
+        <w:tc>
+          <w:tcPr>
+            <w:tcW w:w="1635" w:type="dxa"/>
+          </w:tcPr>
+          <w:p>
+            <w:r>
+              <w:t>^</w:t>
+            </w:r>
+          </w:p>
+        </w:tc>
+        <w:tc>
+          <w:tcPr>
+            <w:tcW w:w="1413" w:type="dxa"/>
+          </w:tcPr>
+          <w:p>
+            <w:r>
+              <w:t>^</w:t>
+            </w:r>
+          </w:p>
+        </w:tc>
+        <w:tc>
+          <w:tcPr>
+            <w:tcW w:w="2058" w:type="dxa"/>
+          </w:tcPr>
+          <w:p>
+            <w:r>
+              <w:t xml:space="preserve">It works now </w:t>
+            </w:r>
+            <w:proofErr w:type="spellStart"/>
+            <w:r>
+              <w:t>lets</w:t>
+            </w:r>
+            <w:proofErr w:type="spellEnd"/>
+            <w:r>
+              <w:t xml:space="preserve"> go</w:t>
             </w:r>
           </w:p>
         </w:tc>
@@ -4978,76 +5074,131 @@
           </w:tcPr>
           <w:p>
             <w:r>
-              <w:t>^</w:t>
-            </w:r>
-          </w:p>
-        </w:tc>
-        <w:tc>
-          <w:tcPr>
-            <w:tcW w:w="1394" w:type="dxa"/>
-          </w:tcPr>
-          <w:p>
-            <w:r>
-              <w:t>Invalid</w:t>
-            </w:r>
-          </w:p>
-        </w:tc>
-        <w:tc>
-          <w:tcPr>
-            <w:tcW w:w="1635" w:type="dxa"/>
-          </w:tcPr>
-          <w:p>
-            <w:proofErr w:type="gramStart"/>
-            <w:r>
-              <w:t>Testing</w:t>
-            </w:r>
-            <w:proofErr w:type="gramEnd"/>
-            <w:r>
-              <w:t xml:space="preserve"> the ghost enemy to see if it will attack</w:t>
-            </w:r>
-          </w:p>
-        </w:tc>
-        <w:tc>
-          <w:tcPr>
-            <w:tcW w:w="1413" w:type="dxa"/>
-          </w:tcPr>
-          <w:p>
-            <w:r>
-              <w:t xml:space="preserve">The ghost </w:t>
-            </w:r>
-            <w:proofErr w:type="gramStart"/>
-            <w:r>
-              <w:t>shouldn’t</w:t>
-            </w:r>
-            <w:proofErr w:type="gramEnd"/>
-            <w:r>
-              <w:t xml:space="preserve"> attack </w:t>
-            </w:r>
-            <w:r>
-              <w:t>because it should only spawn in level 3.</w:t>
-            </w:r>
-          </w:p>
-        </w:tc>
-        <w:tc>
-          <w:tcPr>
-            <w:tcW w:w="2058" w:type="dxa"/>
-          </w:tcPr>
-          <w:p>
+              <w:t>2/4/24</w:t>
+            </w:r>
+          </w:p>
+        </w:tc>
+        <w:tc>
+          <w:tcPr>
+            <w:tcW w:w="1394" w:type="dxa"/>
+          </w:tcPr>
+          <w:p>
+            <w:r>
+              <w:t>Expected</w:t>
+            </w:r>
+          </w:p>
+        </w:tc>
+        <w:tc>
+          <w:tcPr>
+            <w:tcW w:w="1635" w:type="dxa"/>
+          </w:tcPr>
+          <w:p>
+            <w:r>
+              <w:t>Testing code now that I separated classes</w:t>
+            </w:r>
+          </w:p>
+        </w:tc>
+        <w:tc>
+          <w:tcPr>
+            <w:tcW w:w="1413" w:type="dxa"/>
+          </w:tcPr>
+          <w:p>
+            <w:r>
+              <w:t xml:space="preserve">I will run the code entirely to see if separating the player and enemy to two different classes inheriting from entity will work. </w:t>
+            </w:r>
+          </w:p>
+        </w:tc>
+        <w:tc>
+          <w:tcPr>
+            <w:tcW w:w="2058" w:type="dxa"/>
+          </w:tcPr>
+          <w:p>
+            <w:r>
+              <w:t>The code works but the enemy doesn’t spawn.</w:t>
+            </w:r>
+          </w:p>
+        </w:tc>
+        <w:tc>
+          <w:tcPr>
+            <w:tcW w:w="3262" w:type="dxa"/>
+          </w:tcPr>
+          <w:p>
+            <w:r>
+              <w:t xml:space="preserve">I </w:t>
+            </w:r>
+            <w:r>
+              <w:t xml:space="preserve">made sure to set </w:t>
+            </w:r>
             <w:proofErr w:type="spellStart"/>
             <w:r>
-              <w:t>Im</w:t>
+              <w:t>self.enemy_sprite</w:t>
             </w:r>
             <w:proofErr w:type="spellEnd"/>
             <w:r>
-              <w:t xml:space="preserve"> </w:t>
-            </w:r>
-            <w:proofErr w:type="gramStart"/>
-            <w:r>
-              <w:t>on a roll</w:t>
-            </w:r>
-            <w:proofErr w:type="gramEnd"/>
-            <w:r>
-              <w:t xml:space="preserve"> it works </w:t>
+              <w:t xml:space="preserve"> = Enemy() and removed the bit where I did it twice in if </w:t>
+            </w:r>
+            <w:proofErr w:type="spellStart"/>
+            <w:r>
+              <w:t>enemy_spawn</w:t>
+            </w:r>
+            <w:proofErr w:type="spellEnd"/>
+            <w:r>
+              <w:t xml:space="preserve"> == True</w:t>
+            </w:r>
+          </w:p>
+        </w:tc>
+      </w:tr>
+      <w:tr>
+        <w:trPr>
+          <w:trHeight w:val="758"/>
+        </w:trPr>
+        <w:tc>
+          <w:tcPr>
+            <w:tcW w:w="1071" w:type="dxa"/>
+          </w:tcPr>
+          <w:p>
+            <w:r>
+              <w:t>^</w:t>
+            </w:r>
+          </w:p>
+        </w:tc>
+        <w:tc>
+          <w:tcPr>
+            <w:tcW w:w="1394" w:type="dxa"/>
+          </w:tcPr>
+          <w:p>
+            <w:r>
+              <w:t>^</w:t>
+            </w:r>
+          </w:p>
+        </w:tc>
+        <w:tc>
+          <w:tcPr>
+            <w:tcW w:w="1635" w:type="dxa"/>
+          </w:tcPr>
+          <w:p>
+            <w:r>
+              <w:t>^</w:t>
+            </w:r>
+          </w:p>
+        </w:tc>
+        <w:tc>
+          <w:tcPr>
+            <w:tcW w:w="1413" w:type="dxa"/>
+          </w:tcPr>
+          <w:p>
+            <w:r>
+              <w:t>^</w:t>
+            </w:r>
+          </w:p>
+        </w:tc>
+        <w:tc>
+          <w:tcPr>
+            <w:tcW w:w="2058" w:type="dxa"/>
+          </w:tcPr>
+          <w:p>
+            <w:r>
+              <w:t>It finally works now</w:t>
             </w:r>
           </w:p>
         </w:tc>
@@ -5072,7 +5223,7 @@
           </w:tcPr>
           <w:p>
             <w:r>
-              <w:t>^</w:t>
+              <w:t>2/4/24</w:t>
             </w:r>
           </w:p>
         </w:tc>
@@ -5092,78 +5243,197 @@
           </w:tcPr>
           <w:p>
             <w:r>
-              <w:t xml:space="preserve">Testing changing windows to views using </w:t>
+              <w:t>Testing enemy movement code</w:t>
+            </w:r>
+          </w:p>
+        </w:tc>
+        <w:tc>
+          <w:tcPr>
+            <w:tcW w:w="1413" w:type="dxa"/>
+          </w:tcPr>
+          <w:p>
+            <w:r>
+              <w:t>The enemy should move directions when hit by the player to add difficulty to killing them</w:t>
+            </w:r>
+          </w:p>
+        </w:tc>
+        <w:tc>
+          <w:tcPr>
+            <w:tcW w:w="2058" w:type="dxa"/>
+          </w:tcPr>
+          <w:p>
+            <w:r>
+              <w:t xml:space="preserve">It works </w:t>
             </w:r>
             <w:proofErr w:type="spellStart"/>
-            <w:proofErr w:type="gramStart"/>
-            <w:r>
-              <w:t>arcade.view</w:t>
+            <w:r>
+              <w:t>kinda</w:t>
             </w:r>
             <w:proofErr w:type="spellEnd"/>
-            <w:proofErr w:type="gramEnd"/>
-          </w:p>
-        </w:tc>
-        <w:tc>
-          <w:tcPr>
-            <w:tcW w:w="1413" w:type="dxa"/>
-          </w:tcPr>
-          <w:p>
-            <w:r>
-              <w:t>The game should all stay in one window rather than multiple windows</w:t>
-            </w:r>
-          </w:p>
-        </w:tc>
-        <w:tc>
-          <w:tcPr>
-            <w:tcW w:w="2058" w:type="dxa"/>
-          </w:tcPr>
-          <w:p>
-            <w:r>
-              <w:t xml:space="preserve">It doesn’t work, I got an error saying that it doesn’t know what </w:t>
+            <w:r>
+              <w:t xml:space="preserve"> but the enemy just keeps tweaking and doesn’t stop moving randomly </w:t>
+            </w:r>
+          </w:p>
+        </w:tc>
+        <w:tc>
+          <w:tcPr>
+            <w:tcW w:w="3262" w:type="dxa"/>
+          </w:tcPr>
+          <w:p>
+            <w:r>
+              <w:t xml:space="preserve">Added </w:t>
             </w:r>
             <w:proofErr w:type="spellStart"/>
-            <w:proofErr w:type="gramStart"/>
-            <w:r>
-              <w:t>GameView</w:t>
+            <w:r>
+              <w:t>self.enemy_hit</w:t>
             </w:r>
             <w:proofErr w:type="spellEnd"/>
             <w:r>
-              <w:t>(</w:t>
-            </w:r>
-            <w:proofErr w:type="gramEnd"/>
-            <w:r>
-              <w:t>) is.</w:t>
-            </w:r>
-          </w:p>
-        </w:tc>
-        <w:tc>
-          <w:tcPr>
-            <w:tcW w:w="3262" w:type="dxa"/>
-          </w:tcPr>
-          <w:p>
-            <w:r>
-              <w:t xml:space="preserve">Added </w:t>
+              <w:t xml:space="preserve"> to false at the end of the if stateme</w:t>
+            </w:r>
+            <w:r>
+              <w:t>nt</w:t>
+            </w:r>
+          </w:p>
+        </w:tc>
+      </w:tr>
+      <w:tr>
+        <w:trPr>
+          <w:trHeight w:val="758"/>
+        </w:trPr>
+        <w:tc>
+          <w:tcPr>
+            <w:tcW w:w="1071" w:type="dxa"/>
+          </w:tcPr>
+          <w:p>
+            <w:r>
+              <w:t>^</w:t>
+            </w:r>
+          </w:p>
+        </w:tc>
+        <w:tc>
+          <w:tcPr>
+            <w:tcW w:w="1394" w:type="dxa"/>
+          </w:tcPr>
+          <w:p>
+            <w:r>
+              <w:t>^</w:t>
+            </w:r>
+          </w:p>
+        </w:tc>
+        <w:tc>
+          <w:tcPr>
+            <w:tcW w:w="1635" w:type="dxa"/>
+          </w:tcPr>
+          <w:p>
+            <w:r>
+              <w:t>^</w:t>
+            </w:r>
+          </w:p>
+        </w:tc>
+        <w:tc>
+          <w:tcPr>
+            <w:tcW w:w="1413" w:type="dxa"/>
+          </w:tcPr>
+          <w:p>
+            <w:r>
+              <w:t>^</w:t>
+            </w:r>
+          </w:p>
+        </w:tc>
+        <w:tc>
+          <w:tcPr>
+            <w:tcW w:w="2058" w:type="dxa"/>
+          </w:tcPr>
+          <w:p>
+            <w:r>
+              <w:t>It works now, I will just mess around with distances now</w:t>
+            </w:r>
+          </w:p>
+        </w:tc>
+        <w:tc>
+          <w:tcPr>
+            <w:tcW w:w="3262" w:type="dxa"/>
+          </w:tcPr>
+          <w:p>
+            <w:r>
+              <w:t>N/A</w:t>
+            </w:r>
+          </w:p>
+        </w:tc>
+      </w:tr>
+      <w:tr>
+        <w:trPr>
+          <w:trHeight w:val="758"/>
+        </w:trPr>
+        <w:tc>
+          <w:tcPr>
+            <w:tcW w:w="1071" w:type="dxa"/>
+          </w:tcPr>
+          <w:p>
+            <w:r>
+              <w:t>2/4/24</w:t>
+            </w:r>
+          </w:p>
+        </w:tc>
+        <w:tc>
+          <w:tcPr>
+            <w:tcW w:w="1394" w:type="dxa"/>
+          </w:tcPr>
+          <w:p>
+            <w:r>
+              <w:t>Expected</w:t>
+            </w:r>
+          </w:p>
+        </w:tc>
+        <w:tc>
+          <w:tcPr>
+            <w:tcW w:w="1635" w:type="dxa"/>
+          </w:tcPr>
+          <w:p>
+            <w:r>
+              <w:t>Checking swing code.</w:t>
+            </w:r>
+          </w:p>
+        </w:tc>
+        <w:tc>
+          <w:tcPr>
+            <w:tcW w:w="1413" w:type="dxa"/>
+          </w:tcPr>
+          <w:p>
+            <w:r>
+              <w:t>The player should play swing textures when pressing e with the sword</w:t>
+            </w:r>
+          </w:p>
+        </w:tc>
+        <w:tc>
+          <w:tcPr>
+            <w:tcW w:w="2058" w:type="dxa"/>
+          </w:tcPr>
+          <w:p>
+            <w:r>
+              <w:t>It works but the textures don’t stop playing, not sure why</w:t>
+            </w:r>
+            <w:r>
+              <w:t>.</w:t>
+            </w:r>
+          </w:p>
+        </w:tc>
+        <w:tc>
+          <w:tcPr>
+            <w:tcW w:w="3262" w:type="dxa"/>
+          </w:tcPr>
+          <w:p>
+            <w:r>
+              <w:t xml:space="preserve">Using </w:t>
             </w:r>
             <w:proofErr w:type="spellStart"/>
-            <w:proofErr w:type="gramStart"/>
-            <w:r>
-              <w:t>window.show</w:t>
-            </w:r>
-            <w:proofErr w:type="gramEnd"/>
-            <w:r>
-              <w:t>_view</w:t>
+            <w:r>
+              <w:t>itertools’s</w:t>
             </w:r>
             <w:proofErr w:type="spellEnd"/>
             <w:r>
-              <w:t>(</w:t>
-            </w:r>
-            <w:proofErr w:type="spellStart"/>
-            <w:r>
-              <w:t>Game_view</w:t>
-            </w:r>
-            <w:proofErr w:type="spellEnd"/>
-            <w:r>
-              <w:t>)</w:t>
+              <w:t xml:space="preserve"> cycle to cycle through the frames</w:t>
             </w:r>
           </w:p>
         </w:tc>
@@ -5178,78 +5448,7 @@
           </w:tcPr>
           <w:p>
             <w:r>
-              <w:t>^</w:t>
-            </w:r>
-          </w:p>
-        </w:tc>
-        <w:tc>
-          <w:tcPr>
-            <w:tcW w:w="1394" w:type="dxa"/>
-          </w:tcPr>
-          <w:p>
-            <w:r>
-              <w:t>^</w:t>
-            </w:r>
-          </w:p>
-        </w:tc>
-        <w:tc>
-          <w:tcPr>
-            <w:tcW w:w="1635" w:type="dxa"/>
-          </w:tcPr>
-          <w:p>
-            <w:r>
-              <w:t>^</w:t>
-            </w:r>
-          </w:p>
-        </w:tc>
-        <w:tc>
-          <w:tcPr>
-            <w:tcW w:w="1413" w:type="dxa"/>
-          </w:tcPr>
-          <w:p>
-            <w:r>
-              <w:t>^</w:t>
-            </w:r>
-          </w:p>
-        </w:tc>
-        <w:tc>
-          <w:tcPr>
-            <w:tcW w:w="2058" w:type="dxa"/>
-          </w:tcPr>
-          <w:p>
-            <w:r>
-              <w:t xml:space="preserve">It works now </w:t>
-            </w:r>
-            <w:proofErr w:type="spellStart"/>
-            <w:r>
-              <w:t>yayayaya</w:t>
-            </w:r>
-            <w:proofErr w:type="spellEnd"/>
-          </w:p>
-        </w:tc>
-        <w:tc>
-          <w:tcPr>
-            <w:tcW w:w="3262" w:type="dxa"/>
-          </w:tcPr>
-          <w:p>
-            <w:r>
-              <w:t>N/A</w:t>
-            </w:r>
-          </w:p>
-          <w:p/>
-        </w:tc>
-      </w:tr>
-      <w:tr>
-        <w:trPr>
-          <w:trHeight w:val="758"/>
-        </w:trPr>
-        <w:tc>
-          <w:tcPr>
-            <w:tcW w:w="1071" w:type="dxa"/>
-          </w:tcPr>
-          <w:p>
-            <w:r>
-              <w:t>^</w:t>
+              <w:t>2/4/24</w:t>
             </w:r>
           </w:p>
         </w:tc>
@@ -5268,757 +5467,8 @@
             <w:tcW w:w="1635" w:type="dxa"/>
           </w:tcPr>
           <w:p>
-            <w:proofErr w:type="gramStart"/>
-            <w:r>
-              <w:t>Testing</w:t>
-            </w:r>
-            <w:proofErr w:type="gramEnd"/>
-            <w:r>
-              <w:t xml:space="preserve"> the player sword animations</w:t>
-            </w:r>
-          </w:p>
-        </w:tc>
-        <w:tc>
-          <w:tcPr>
-            <w:tcW w:w="1413" w:type="dxa"/>
-          </w:tcPr>
-          <w:p>
-            <w:r>
-              <w:t>The player should have a sword animation when they shoot</w:t>
-            </w:r>
-          </w:p>
-        </w:tc>
-        <w:tc>
-          <w:tcPr>
-            <w:tcW w:w="2058" w:type="dxa"/>
-          </w:tcPr>
-          <w:p>
-            <w:r>
-              <w:t xml:space="preserve">It </w:t>
-            </w:r>
-            <w:proofErr w:type="gramStart"/>
-            <w:r>
-              <w:t>didn’t</w:t>
-            </w:r>
-            <w:proofErr w:type="gramEnd"/>
-            <w:r>
-              <w:t xml:space="preserve"> work, it said the game has no attribute </w:t>
-            </w:r>
-            <w:proofErr w:type="spellStart"/>
-            <w:r>
-              <w:t>Can_shoot</w:t>
-            </w:r>
-            <w:proofErr w:type="spellEnd"/>
-          </w:p>
-        </w:tc>
-        <w:tc>
-          <w:tcPr>
-            <w:tcW w:w="3262" w:type="dxa"/>
-          </w:tcPr>
-          <w:p>
-            <w:r>
-              <w:t xml:space="preserve">I moved the </w:t>
-            </w:r>
-            <w:proofErr w:type="spellStart"/>
-            <w:r>
-              <w:t>can_shoot</w:t>
-            </w:r>
-            <w:proofErr w:type="spellEnd"/>
-            <w:r>
-              <w:t xml:space="preserve"> to the constructor </w:t>
-            </w:r>
-          </w:p>
-        </w:tc>
-      </w:tr>
-      <w:tr>
-        <w:trPr>
-          <w:trHeight w:val="758"/>
-        </w:trPr>
-        <w:tc>
-          <w:tcPr>
-            <w:tcW w:w="1071" w:type="dxa"/>
-          </w:tcPr>
-          <w:p>
-            <w:r>
-              <w:t>^</w:t>
-            </w:r>
-          </w:p>
-        </w:tc>
-        <w:tc>
-          <w:tcPr>
-            <w:tcW w:w="1394" w:type="dxa"/>
-          </w:tcPr>
-          <w:p>
-            <w:r>
-              <w:t>^</w:t>
-            </w:r>
-          </w:p>
-        </w:tc>
-        <w:tc>
-          <w:tcPr>
-            <w:tcW w:w="1635" w:type="dxa"/>
-          </w:tcPr>
-          <w:p>
-            <w:r>
-              <w:t>^</w:t>
-            </w:r>
-          </w:p>
-        </w:tc>
-        <w:tc>
-          <w:tcPr>
-            <w:tcW w:w="1413" w:type="dxa"/>
-          </w:tcPr>
-          <w:p>
-            <w:r>
-              <w:t>^</w:t>
-            </w:r>
-          </w:p>
-        </w:tc>
-        <w:tc>
-          <w:tcPr>
-            <w:tcW w:w="2058" w:type="dxa"/>
-          </w:tcPr>
-          <w:p>
-            <w:r>
-              <w:t xml:space="preserve">It still </w:t>
-            </w:r>
-            <w:proofErr w:type="gramStart"/>
-            <w:r>
-              <w:t>didn’t</w:t>
-            </w:r>
-            <w:proofErr w:type="gramEnd"/>
-            <w:r>
-              <w:t xml:space="preserve"> play the textures</w:t>
-            </w:r>
-          </w:p>
-        </w:tc>
-        <w:tc>
-          <w:tcPr>
-            <w:tcW w:w="3262" w:type="dxa"/>
-          </w:tcPr>
-          <w:p>
-            <w:r>
-              <w:t>The game just crashes, no idea why</w:t>
-            </w:r>
-            <w:r>
-              <w:t>. Will fix at home</w:t>
-            </w:r>
-          </w:p>
-        </w:tc>
-      </w:tr>
-      <w:tr>
-        <w:trPr>
-          <w:trHeight w:val="758"/>
-        </w:trPr>
-        <w:tc>
-          <w:tcPr>
-            <w:tcW w:w="1071" w:type="dxa"/>
-          </w:tcPr>
-          <w:p>
-            <w:r>
-              <w:t>^</w:t>
-            </w:r>
-          </w:p>
-        </w:tc>
-        <w:tc>
-          <w:tcPr>
-            <w:tcW w:w="1394" w:type="dxa"/>
-          </w:tcPr>
-          <w:p>
-            <w:r>
-              <w:t>Expected</w:t>
-            </w:r>
-          </w:p>
-        </w:tc>
-        <w:tc>
-          <w:tcPr>
-            <w:tcW w:w="1635" w:type="dxa"/>
-          </w:tcPr>
-          <w:p>
-            <w:r>
-              <w:t>Testing orb text</w:t>
-            </w:r>
-          </w:p>
-        </w:tc>
-        <w:tc>
-          <w:tcPr>
-            <w:tcW w:w="1413" w:type="dxa"/>
-          </w:tcPr>
-          <w:p>
-            <w:r>
-              <w:t xml:space="preserve">The orb collected should stay at 3 instead </w:t>
-            </w:r>
-            <w:r>
-              <w:lastRenderedPageBreak/>
-              <w:t xml:space="preserve">of setting to </w:t>
-            </w:r>
-            <w:proofErr w:type="gramStart"/>
-            <w:r>
-              <w:t>0</w:t>
-            </w:r>
-            <w:proofErr w:type="gramEnd"/>
-            <w:r>
-              <w:t xml:space="preserve"> making the quest text look weird</w:t>
-            </w:r>
-          </w:p>
-        </w:tc>
-        <w:tc>
-          <w:tcPr>
-            <w:tcW w:w="2058" w:type="dxa"/>
-          </w:tcPr>
-          <w:p>
-            <w:r>
-              <w:lastRenderedPageBreak/>
-              <w:t xml:space="preserve">It </w:t>
-            </w:r>
-            <w:proofErr w:type="gramStart"/>
-            <w:r>
-              <w:t>doesn’t</w:t>
-            </w:r>
-            <w:proofErr w:type="gramEnd"/>
-            <w:r>
-              <w:t xml:space="preserve"> work, portal </w:t>
-            </w:r>
-            <w:proofErr w:type="spellStart"/>
-            <w:r>
-              <w:t>spwans</w:t>
-            </w:r>
-            <w:proofErr w:type="spellEnd"/>
-            <w:r>
-              <w:t xml:space="preserve"> automatically for some reason</w:t>
-            </w:r>
-          </w:p>
-        </w:tc>
-        <w:tc>
-          <w:tcPr>
-            <w:tcW w:w="3262" w:type="dxa"/>
-          </w:tcPr>
-          <w:p>
-            <w:r>
-              <w:t>I changed if conditions to orbs = 3 and level = 1</w:t>
-            </w:r>
-          </w:p>
-        </w:tc>
-      </w:tr>
-      <w:tr>
-        <w:trPr>
-          <w:trHeight w:val="758"/>
-        </w:trPr>
-        <w:tc>
-          <w:tcPr>
-            <w:tcW w:w="1071" w:type="dxa"/>
-          </w:tcPr>
-          <w:p>
-            <w:r>
-              <w:t>^</w:t>
-            </w:r>
-          </w:p>
-        </w:tc>
-        <w:tc>
-          <w:tcPr>
-            <w:tcW w:w="1394" w:type="dxa"/>
-          </w:tcPr>
-          <w:p>
-            <w:r>
-              <w:t>^</w:t>
-            </w:r>
-          </w:p>
-        </w:tc>
-        <w:tc>
-          <w:tcPr>
-            <w:tcW w:w="1635" w:type="dxa"/>
-          </w:tcPr>
-          <w:p>
-            <w:r>
-              <w:t>^</w:t>
-            </w:r>
-          </w:p>
-        </w:tc>
-        <w:tc>
-          <w:tcPr>
-            <w:tcW w:w="1413" w:type="dxa"/>
-          </w:tcPr>
-          <w:p>
-            <w:r>
-              <w:t>^</w:t>
-            </w:r>
-          </w:p>
-        </w:tc>
-        <w:tc>
-          <w:tcPr>
-            <w:tcW w:w="2058" w:type="dxa"/>
-          </w:tcPr>
-          <w:p>
-            <w:r>
-              <w:t xml:space="preserve">It works now </w:t>
-            </w:r>
-            <w:proofErr w:type="spellStart"/>
-            <w:proofErr w:type="gramStart"/>
-            <w:r>
-              <w:t>lets</w:t>
-            </w:r>
-            <w:proofErr w:type="spellEnd"/>
-            <w:proofErr w:type="gramEnd"/>
-            <w:r>
-              <w:t xml:space="preserve"> go</w:t>
-            </w:r>
-          </w:p>
-        </w:tc>
-        <w:tc>
-          <w:tcPr>
-            <w:tcW w:w="3262" w:type="dxa"/>
-          </w:tcPr>
-          <w:p>
-            <w:r>
-              <w:t>N/A</w:t>
-            </w:r>
-          </w:p>
-        </w:tc>
-      </w:tr>
-      <w:tr>
-        <w:trPr>
-          <w:trHeight w:val="758"/>
-        </w:trPr>
-        <w:tc>
-          <w:tcPr>
-            <w:tcW w:w="1071" w:type="dxa"/>
-          </w:tcPr>
-          <w:p>
-            <w:r>
-              <w:t>2/4/24</w:t>
-            </w:r>
-          </w:p>
-        </w:tc>
-        <w:tc>
-          <w:tcPr>
-            <w:tcW w:w="1394" w:type="dxa"/>
-          </w:tcPr>
-          <w:p>
-            <w:r>
-              <w:t>Expected</w:t>
-            </w:r>
-          </w:p>
-        </w:tc>
-        <w:tc>
-          <w:tcPr>
-            <w:tcW w:w="1635" w:type="dxa"/>
-          </w:tcPr>
-          <w:p>
-            <w:r>
-              <w:t>Testing code now that I separated classes</w:t>
-            </w:r>
-          </w:p>
-        </w:tc>
-        <w:tc>
-          <w:tcPr>
-            <w:tcW w:w="1413" w:type="dxa"/>
-          </w:tcPr>
-          <w:p>
-            <w:r>
-              <w:t xml:space="preserve">I will run the code entirely to see if separating the player and enemy to two different classes inheriting from entity will work. </w:t>
-            </w:r>
-          </w:p>
-        </w:tc>
-        <w:tc>
-          <w:tcPr>
-            <w:tcW w:w="2058" w:type="dxa"/>
-          </w:tcPr>
-          <w:p>
-            <w:r>
-              <w:t xml:space="preserve">The code works but the enemy </w:t>
-            </w:r>
-            <w:proofErr w:type="gramStart"/>
-            <w:r>
-              <w:t>doesn’t</w:t>
-            </w:r>
-            <w:proofErr w:type="gramEnd"/>
-            <w:r>
-              <w:t xml:space="preserve"> spawn.</w:t>
-            </w:r>
-          </w:p>
-        </w:tc>
-        <w:tc>
-          <w:tcPr>
-            <w:tcW w:w="3262" w:type="dxa"/>
-          </w:tcPr>
-          <w:p>
-            <w:r>
-              <w:t xml:space="preserve">I </w:t>
-            </w:r>
-            <w:r>
-              <w:t xml:space="preserve">made sure to set </w:t>
-            </w:r>
-            <w:proofErr w:type="spellStart"/>
-            <w:proofErr w:type="gramStart"/>
-            <w:r>
-              <w:t>self.enemy</w:t>
-            </w:r>
-            <w:proofErr w:type="gramEnd"/>
-            <w:r>
-              <w:t>_sprite</w:t>
-            </w:r>
-            <w:proofErr w:type="spellEnd"/>
-            <w:r>
-              <w:t xml:space="preserve"> = Enemy() and removed the bit where I did it twice in if </w:t>
-            </w:r>
-            <w:proofErr w:type="spellStart"/>
-            <w:r>
-              <w:t>enemy_spawn</w:t>
-            </w:r>
-            <w:proofErr w:type="spellEnd"/>
-            <w:r>
-              <w:t xml:space="preserve"> == True</w:t>
-            </w:r>
-          </w:p>
-        </w:tc>
-      </w:tr>
-      <w:tr>
-        <w:trPr>
-          <w:trHeight w:val="758"/>
-        </w:trPr>
-        <w:tc>
-          <w:tcPr>
-            <w:tcW w:w="1071" w:type="dxa"/>
-          </w:tcPr>
-          <w:p>
-            <w:r>
-              <w:t>^</w:t>
-            </w:r>
-          </w:p>
-        </w:tc>
-        <w:tc>
-          <w:tcPr>
-            <w:tcW w:w="1394" w:type="dxa"/>
-          </w:tcPr>
-          <w:p>
-            <w:r>
-              <w:t>^</w:t>
-            </w:r>
-          </w:p>
-        </w:tc>
-        <w:tc>
-          <w:tcPr>
-            <w:tcW w:w="1635" w:type="dxa"/>
-          </w:tcPr>
-          <w:p>
-            <w:r>
-              <w:t>^</w:t>
-            </w:r>
-          </w:p>
-        </w:tc>
-        <w:tc>
-          <w:tcPr>
-            <w:tcW w:w="1413" w:type="dxa"/>
-          </w:tcPr>
-          <w:p>
-            <w:r>
-              <w:t>^</w:t>
-            </w:r>
-          </w:p>
-        </w:tc>
-        <w:tc>
-          <w:tcPr>
-            <w:tcW w:w="2058" w:type="dxa"/>
-          </w:tcPr>
-          <w:p>
-            <w:r>
-              <w:t>It finally works now</w:t>
-            </w:r>
-          </w:p>
-        </w:tc>
-        <w:tc>
-          <w:tcPr>
-            <w:tcW w:w="3262" w:type="dxa"/>
-          </w:tcPr>
-          <w:p>
-            <w:r>
-              <w:t>N/A</w:t>
-            </w:r>
-          </w:p>
-        </w:tc>
-      </w:tr>
-      <w:tr>
-        <w:trPr>
-          <w:trHeight w:val="758"/>
-        </w:trPr>
-        <w:tc>
-          <w:tcPr>
-            <w:tcW w:w="1071" w:type="dxa"/>
-          </w:tcPr>
-          <w:p>
-            <w:r>
-              <w:t>2/4/24</w:t>
-            </w:r>
-          </w:p>
-        </w:tc>
-        <w:tc>
-          <w:tcPr>
-            <w:tcW w:w="1394" w:type="dxa"/>
-          </w:tcPr>
-          <w:p>
-            <w:r>
-              <w:t>Expected</w:t>
-            </w:r>
-          </w:p>
-        </w:tc>
-        <w:tc>
-          <w:tcPr>
-            <w:tcW w:w="1635" w:type="dxa"/>
-          </w:tcPr>
-          <w:p>
-            <w:r>
-              <w:t>Testing enemy movement code</w:t>
-            </w:r>
-          </w:p>
-        </w:tc>
-        <w:tc>
-          <w:tcPr>
-            <w:tcW w:w="1413" w:type="dxa"/>
-          </w:tcPr>
-          <w:p>
-            <w:r>
-              <w:t>The enemy should move directions when hit by the player to add difficulty to killing them</w:t>
-            </w:r>
-          </w:p>
-        </w:tc>
-        <w:tc>
-          <w:tcPr>
-            <w:tcW w:w="2058" w:type="dxa"/>
-          </w:tcPr>
-          <w:p>
-            <w:r>
-              <w:t xml:space="preserve">It works </w:t>
-            </w:r>
-            <w:proofErr w:type="spellStart"/>
-            <w:r>
-              <w:t>kinda</w:t>
-            </w:r>
-            <w:proofErr w:type="spellEnd"/>
-            <w:r>
-              <w:t xml:space="preserve"> but the enemy just keeps tweaking and </w:t>
-            </w:r>
-            <w:proofErr w:type="gramStart"/>
-            <w:r>
-              <w:t>doesn’t</w:t>
-            </w:r>
-            <w:proofErr w:type="gramEnd"/>
-            <w:r>
-              <w:t xml:space="preserve"> stop moving randomly </w:t>
-            </w:r>
-          </w:p>
-        </w:tc>
-        <w:tc>
-          <w:tcPr>
-            <w:tcW w:w="3262" w:type="dxa"/>
-          </w:tcPr>
-          <w:p>
-            <w:r>
-              <w:t xml:space="preserve">Added </w:t>
-            </w:r>
-            <w:proofErr w:type="spellStart"/>
-            <w:proofErr w:type="gramStart"/>
-            <w:r>
-              <w:t>self.enemy</w:t>
-            </w:r>
-            <w:proofErr w:type="gramEnd"/>
-            <w:r>
-              <w:t>_hit</w:t>
-            </w:r>
-            <w:proofErr w:type="spellEnd"/>
-            <w:r>
-              <w:t xml:space="preserve"> to false at the end of the if stateme</w:t>
-            </w:r>
-            <w:r>
-              <w:t>nt</w:t>
-            </w:r>
-          </w:p>
-        </w:tc>
-      </w:tr>
-      <w:tr>
-        <w:trPr>
-          <w:trHeight w:val="758"/>
-        </w:trPr>
-        <w:tc>
-          <w:tcPr>
-            <w:tcW w:w="1071" w:type="dxa"/>
-          </w:tcPr>
-          <w:p>
-            <w:r>
-              <w:t>^</w:t>
-            </w:r>
-          </w:p>
-        </w:tc>
-        <w:tc>
-          <w:tcPr>
-            <w:tcW w:w="1394" w:type="dxa"/>
-          </w:tcPr>
-          <w:p>
-            <w:r>
-              <w:t>^</w:t>
-            </w:r>
-          </w:p>
-        </w:tc>
-        <w:tc>
-          <w:tcPr>
-            <w:tcW w:w="1635" w:type="dxa"/>
-          </w:tcPr>
-          <w:p>
-            <w:r>
-              <w:t>^</w:t>
-            </w:r>
-          </w:p>
-        </w:tc>
-        <w:tc>
-          <w:tcPr>
-            <w:tcW w:w="1413" w:type="dxa"/>
-          </w:tcPr>
-          <w:p>
-            <w:r>
-              <w:t>^</w:t>
-            </w:r>
-          </w:p>
-        </w:tc>
-        <w:tc>
-          <w:tcPr>
-            <w:tcW w:w="2058" w:type="dxa"/>
-          </w:tcPr>
-          <w:p>
-            <w:r>
-              <w:t>It works now, I will just mess around with distances now</w:t>
-            </w:r>
-          </w:p>
-        </w:tc>
-        <w:tc>
-          <w:tcPr>
-            <w:tcW w:w="3262" w:type="dxa"/>
-          </w:tcPr>
-          <w:p>
-            <w:r>
-              <w:t>N/A</w:t>
-            </w:r>
-          </w:p>
-        </w:tc>
-      </w:tr>
-      <w:tr>
-        <w:trPr>
-          <w:trHeight w:val="758"/>
-        </w:trPr>
-        <w:tc>
-          <w:tcPr>
-            <w:tcW w:w="1071" w:type="dxa"/>
-          </w:tcPr>
-          <w:p>
-            <w:r>
-              <w:t>2/4/24</w:t>
-            </w:r>
-          </w:p>
-        </w:tc>
-        <w:tc>
-          <w:tcPr>
-            <w:tcW w:w="1394" w:type="dxa"/>
-          </w:tcPr>
-          <w:p>
-            <w:r>
-              <w:t>Expected</w:t>
-            </w:r>
-          </w:p>
-        </w:tc>
-        <w:tc>
-          <w:tcPr>
-            <w:tcW w:w="1635" w:type="dxa"/>
-          </w:tcPr>
-          <w:p>
-            <w:r>
-              <w:t>Checking swing code.</w:t>
-            </w:r>
-          </w:p>
-        </w:tc>
-        <w:tc>
-          <w:tcPr>
-            <w:tcW w:w="1413" w:type="dxa"/>
-          </w:tcPr>
-          <w:p>
-            <w:r>
-              <w:t>The player should play swing textures when pressing e with the sword</w:t>
-            </w:r>
-          </w:p>
-        </w:tc>
-        <w:tc>
-          <w:tcPr>
-            <w:tcW w:w="2058" w:type="dxa"/>
-          </w:tcPr>
-          <w:p>
-            <w:r>
-              <w:t xml:space="preserve">It works but the textures </w:t>
-            </w:r>
-            <w:proofErr w:type="gramStart"/>
-            <w:r>
-              <w:t>don’t</w:t>
-            </w:r>
-            <w:proofErr w:type="gramEnd"/>
-            <w:r>
-              <w:t xml:space="preserve"> stop playing, not sure why</w:t>
-            </w:r>
-            <w:r>
-              <w:t>.</w:t>
-            </w:r>
-          </w:p>
-        </w:tc>
-        <w:tc>
-          <w:tcPr>
-            <w:tcW w:w="3262" w:type="dxa"/>
-          </w:tcPr>
-          <w:p>
-            <w:r>
-              <w:t xml:space="preserve">Using </w:t>
-            </w:r>
-            <w:proofErr w:type="spellStart"/>
-            <w:r>
-              <w:t>itertools’s</w:t>
-            </w:r>
-            <w:proofErr w:type="spellEnd"/>
-            <w:r>
-              <w:t xml:space="preserve"> cycle to cycle through the frames</w:t>
-            </w:r>
-          </w:p>
-        </w:tc>
-      </w:tr>
-      <w:tr>
-        <w:trPr>
-          <w:trHeight w:val="758"/>
-        </w:trPr>
-        <w:tc>
-          <w:tcPr>
-            <w:tcW w:w="1071" w:type="dxa"/>
-          </w:tcPr>
-          <w:p>
-            <w:r>
-              <w:t>2/4/24</w:t>
-            </w:r>
-          </w:p>
-        </w:tc>
-        <w:tc>
-          <w:tcPr>
-            <w:tcW w:w="1394" w:type="dxa"/>
-          </w:tcPr>
-          <w:p>
-            <w:r>
-              <w:t>Expected</w:t>
-            </w:r>
-          </w:p>
-        </w:tc>
-        <w:tc>
-          <w:tcPr>
-            <w:tcW w:w="1635" w:type="dxa"/>
-          </w:tcPr>
-          <w:p>
-            <w:proofErr w:type="gramStart"/>
-            <w:r>
-              <w:t>Testing</w:t>
-            </w:r>
-            <w:proofErr w:type="gramEnd"/>
-            <w:r>
-              <w:t xml:space="preserve"> the main menu text changes</w:t>
+            <w:r>
+              <w:t>Testing the main menu text changes</w:t>
             </w:r>
           </w:p>
         </w:tc>
@@ -6109,15 +5559,7 @@
           <w:p>
             <w:r>
               <w:lastRenderedPageBreak/>
-              <w:t xml:space="preserve">It </w:t>
-            </w:r>
-            <w:proofErr w:type="gramStart"/>
-            <w:r>
-              <w:t>doesn’t</w:t>
-            </w:r>
-            <w:proofErr w:type="gramEnd"/>
-            <w:r>
-              <w:t xml:space="preserve"> work the player just keeps </w:t>
+              <w:t xml:space="preserve">It doesn’t work the player just keeps </w:t>
             </w:r>
             <w:r>
               <w:lastRenderedPageBreak/>
@@ -6135,12 +5577,10 @@
               <w:t xml:space="preserve">Changing </w:t>
             </w:r>
             <w:proofErr w:type="spellStart"/>
-            <w:proofErr w:type="gramStart"/>
             <w:r>
               <w:t>self.swing</w:t>
             </w:r>
             <w:proofErr w:type="spellEnd"/>
-            <w:proofErr w:type="gramEnd"/>
             <w:r>
               <w:t xml:space="preserve"> to false after </w:t>
             </w:r>
@@ -6207,15 +5647,7 @@
           </w:tcPr>
           <w:p>
             <w:r>
-              <w:t xml:space="preserve">It still </w:t>
-            </w:r>
-            <w:proofErr w:type="gramStart"/>
-            <w:r>
-              <w:t>doesn’t</w:t>
-            </w:r>
-            <w:proofErr w:type="gramEnd"/>
-            <w:r>
-              <w:t xml:space="preserve"> work??</w:t>
+              <w:t>It still doesn’t work??</w:t>
             </w:r>
           </w:p>
         </w:tc>
@@ -6236,13 +5668,8 @@
               <w:t xml:space="preserve"> read the cycle, I will change it from if </w:t>
             </w:r>
             <w:proofErr w:type="spellStart"/>
-            <w:proofErr w:type="gramStart"/>
-            <w:r>
-              <w:t>self.sword</w:t>
-            </w:r>
-            <w:proofErr w:type="gramEnd"/>
-            <w:r>
-              <w:t>_animation_cycle</w:t>
+            <w:r>
+              <w:t>self.sword_animation_cycle</w:t>
             </w:r>
             <w:proofErr w:type="spellEnd"/>
             <w:r>
@@ -6306,33 +5733,17 @@
           </w:tcPr>
           <w:p>
             <w:r>
-              <w:t xml:space="preserve">IT FINALLY WORKS </w:t>
-            </w:r>
-            <w:proofErr w:type="gramStart"/>
-            <w:r>
-              <w:t>it’s</w:t>
-            </w:r>
-            <w:proofErr w:type="gramEnd"/>
-            <w:r>
-              <w:t xml:space="preserve"> a little fast though </w:t>
-            </w:r>
-          </w:p>
-        </w:tc>
-        <w:tc>
-          <w:tcPr>
-            <w:tcW w:w="3262" w:type="dxa"/>
-          </w:tcPr>
-          <w:p>
-            <w:r>
-              <w:t xml:space="preserve">Changing sword animation </w:t>
-            </w:r>
-            <w:proofErr w:type="gramStart"/>
-            <w:r>
-              <w:t>timer  to</w:t>
-            </w:r>
-            <w:proofErr w:type="gramEnd"/>
-            <w:r>
-              <w:t xml:space="preserve"> </w:t>
+              <w:t xml:space="preserve">IT FINALLY WORKS it’s a little fast though </w:t>
+            </w:r>
+          </w:p>
+        </w:tc>
+        <w:tc>
+          <w:tcPr>
+            <w:tcW w:w="3262" w:type="dxa"/>
+          </w:tcPr>
+          <w:p>
+            <w:r>
+              <w:t xml:space="preserve">Changing sword animation timer  to </w:t>
             </w:r>
             <w:proofErr w:type="spellStart"/>
             <w:r>
@@ -6437,13 +5848,8 @@
             <w:tcW w:w="1635" w:type="dxa"/>
           </w:tcPr>
           <w:p>
-            <w:proofErr w:type="gramStart"/>
-            <w:r>
-              <w:t>Testing</w:t>
-            </w:r>
-            <w:proofErr w:type="gramEnd"/>
-            <w:r>
-              <w:t xml:space="preserve"> the knockback when collision with ghost and player</w:t>
+            <w:r>
+              <w:t>Testing the knockback when collision with ghost and player</w:t>
             </w:r>
           </w:p>
         </w:tc>
@@ -6463,15 +5869,7 @@
           </w:tcPr>
           <w:p>
             <w:r>
-              <w:t xml:space="preserve">There isn’t enough distance between the player and the </w:t>
-            </w:r>
-            <w:proofErr w:type="gramStart"/>
-            <w:r>
-              <w:t>ghost</w:t>
-            </w:r>
-            <w:proofErr w:type="gramEnd"/>
-            <w:r>
-              <w:t xml:space="preserve"> and the player just collides with the ghost again and again and the ghost glitches inside the player</w:t>
+              <w:t>There isn’t enough distance between the player and the ghost and the player just collides with the ghost again and again and the ghost glitches inside the player</w:t>
             </w:r>
           </w:p>
         </w:tc>
@@ -6717,31 +6115,18 @@
             <w:tcW w:w="1635" w:type="dxa"/>
           </w:tcPr>
           <w:p>
-            <w:proofErr w:type="gramStart"/>
-            <w:r>
-              <w:t>Testing</w:t>
-            </w:r>
-            <w:proofErr w:type="gramEnd"/>
-            <w:r>
-              <w:t xml:space="preserve"> the changed positions of health text</w:t>
-            </w:r>
-          </w:p>
-        </w:tc>
-        <w:tc>
-          <w:tcPr>
-            <w:tcW w:w="1413" w:type="dxa"/>
-          </w:tcPr>
-          <w:p>
-            <w:r>
-              <w:t xml:space="preserve">The text should </w:t>
-            </w:r>
-            <w:proofErr w:type="gramStart"/>
-            <w:r>
-              <w:t>be aligned</w:t>
-            </w:r>
-            <w:proofErr w:type="gramEnd"/>
-            <w:r>
-              <w:t xml:space="preserve"> correctly</w:t>
+            <w:r>
+              <w:t>Testing the changed positions of health text</w:t>
+            </w:r>
+          </w:p>
+        </w:tc>
+        <w:tc>
+          <w:tcPr>
+            <w:tcW w:w="1413" w:type="dxa"/>
+          </w:tcPr>
+          <w:p>
+            <w:r>
+              <w:t>The text should be aligned correctly</w:t>
             </w:r>
           </w:p>
         </w:tc>
@@ -6795,13 +6180,8 @@
             <w:tcW w:w="1635" w:type="dxa"/>
           </w:tcPr>
           <w:p>
-            <w:proofErr w:type="gramStart"/>
-            <w:r>
-              <w:t>Testing</w:t>
-            </w:r>
-            <w:proofErr w:type="gramEnd"/>
-            <w:r>
-              <w:t xml:space="preserve"> the changed font and position of the </w:t>
+            <w:r>
+              <w:t xml:space="preserve">Testing the changed font and position of the </w:t>
             </w:r>
             <w:r>
               <w:t>quest text</w:t>
@@ -6814,15 +6194,7 @@
           </w:tcPr>
           <w:p>
             <w:r>
-              <w:t xml:space="preserve">The text should </w:t>
-            </w:r>
-            <w:proofErr w:type="gramStart"/>
-            <w:r>
-              <w:t>be aligned</w:t>
-            </w:r>
-            <w:proofErr w:type="gramEnd"/>
-            <w:r>
-              <w:t xml:space="preserve"> correctly</w:t>
+              <w:t>The text should be aligned correctly</w:t>
             </w:r>
           </w:p>
         </w:tc>
@@ -6877,13 +6249,8 @@
             <w:tcW w:w="1635" w:type="dxa"/>
           </w:tcPr>
           <w:p>
-            <w:proofErr w:type="gramStart"/>
-            <w:r>
-              <w:t>Testing</w:t>
-            </w:r>
-            <w:proofErr w:type="gramEnd"/>
-            <w:r>
-              <w:t xml:space="preserve"> the entire game after changing some variable and constant names</w:t>
+            <w:r>
+              <w:t>Testing the entire game after changing some variable and constant names</w:t>
             </w:r>
           </w:p>
         </w:tc>
@@ -6947,13 +6314,8 @@
             <w:tcW w:w="1635" w:type="dxa"/>
           </w:tcPr>
           <w:p>
-            <w:proofErr w:type="gramStart"/>
-            <w:r>
-              <w:t>Testing</w:t>
-            </w:r>
-            <w:proofErr w:type="gramEnd"/>
-            <w:r>
-              <w:t xml:space="preserve"> the game’s borders after changing some int’s to constants</w:t>
+            <w:r>
+              <w:t>Testing the game’s borders after changing some int’s to constants</w:t>
             </w:r>
           </w:p>
         </w:tc>
@@ -7031,15 +6393,7 @@
           </w:tcPr>
           <w:p>
             <w:r>
-              <w:t xml:space="preserve">Game </w:t>
-            </w:r>
-            <w:proofErr w:type="gramStart"/>
-            <w:r>
-              <w:t>shouldn’t</w:t>
-            </w:r>
-            <w:proofErr w:type="gramEnd"/>
-            <w:r>
-              <w:t xml:space="preserve"> crash, game should handle smoothly</w:t>
+              <w:t>Game shouldn’t crash, game should handle smoothly</w:t>
             </w:r>
           </w:p>
         </w:tc>
@@ -7118,15 +6472,7 @@
               <w:t xml:space="preserve">It works. The player </w:t>
             </w:r>
             <w:r>
-              <w:t xml:space="preserve">does </w:t>
-            </w:r>
-            <w:proofErr w:type="gramStart"/>
-            <w:r>
-              <w:t>get pushed</w:t>
-            </w:r>
-            <w:proofErr w:type="gramEnd"/>
-            <w:r>
-              <w:t xml:space="preserve"> back into the walls </w:t>
+              <w:t xml:space="preserve">does get pushed back into the walls </w:t>
             </w:r>
           </w:p>
         </w:tc>
@@ -7191,23 +6537,7 @@
           </w:tcPr>
           <w:p>
             <w:r>
-              <w:t xml:space="preserve">Game still </w:t>
-            </w:r>
-            <w:proofErr w:type="gramStart"/>
-            <w:r>
-              <w:t>work</w:t>
-            </w:r>
-            <w:proofErr w:type="gramEnd"/>
-            <w:r>
-              <w:t xml:space="preserve">. The textures </w:t>
-            </w:r>
-            <w:proofErr w:type="gramStart"/>
-            <w:r>
-              <w:t>don’t</w:t>
-            </w:r>
-            <w:proofErr w:type="gramEnd"/>
-            <w:r>
-              <w:t xml:space="preserve"> lag out and the sound effects still play</w:t>
+              <w:t>Game still work. The textures don’t lag out and the sound effects still play</w:t>
             </w:r>
           </w:p>
         </w:tc>
@@ -7235,15 +6565,7 @@
               <w:t>^</w:t>
             </w:r>
             <w:r>
-              <w:t xml:space="preserve"> </w:t>
-            </w:r>
-            <w:proofErr w:type="gramStart"/>
-            <w:r>
-              <w:t>( I</w:t>
-            </w:r>
-            <w:proofErr w:type="gramEnd"/>
-            <w:r>
-              <w:t xml:space="preserve"> did this at school)</w:t>
+              <w:t xml:space="preserve"> ( I did this at school)</w:t>
             </w:r>
           </w:p>
         </w:tc>
@@ -7348,13 +6670,8 @@
           </w:tcPr>
           <w:p>
             <w:r>
-              <w:t xml:space="preserve">I have disabled window resize, but the window can still </w:t>
-            </w:r>
-            <w:proofErr w:type="gramStart"/>
-            <w:r>
-              <w:t>be moved</w:t>
-            </w:r>
-            <w:proofErr w:type="gramEnd"/>
+              <w:t>I have disabled window resize, but the window can still be moved</w:t>
+            </w:r>
           </w:p>
         </w:tc>
         <w:tc>
@@ -7398,49 +6715,28 @@
             <w:tcW w:w="1635" w:type="dxa"/>
           </w:tcPr>
           <w:p>
-            <w:proofErr w:type="gramStart"/>
-            <w:r>
-              <w:t>Testing</w:t>
-            </w:r>
-            <w:proofErr w:type="gramEnd"/>
-            <w:r>
-              <w:t xml:space="preserve"> the difficulty of the game</w:t>
-            </w:r>
-          </w:p>
-        </w:tc>
-        <w:tc>
-          <w:tcPr>
-            <w:tcW w:w="1413" w:type="dxa"/>
-          </w:tcPr>
-          <w:p>
-            <w:r>
-              <w:t xml:space="preserve">I will play through the game acting </w:t>
-            </w:r>
-            <w:proofErr w:type="gramStart"/>
-            <w:r>
-              <w:t>really bad</w:t>
-            </w:r>
-            <w:proofErr w:type="gramEnd"/>
-            <w:r>
-              <w:t xml:space="preserve"> at it </w:t>
-            </w:r>
-          </w:p>
-        </w:tc>
-        <w:tc>
-          <w:tcPr>
-            <w:tcW w:w="2058" w:type="dxa"/>
-          </w:tcPr>
-          <w:p>
-            <w:r>
-              <w:t xml:space="preserve">The game is still beatable, I have made it so that the player </w:t>
-            </w:r>
-            <w:proofErr w:type="gramStart"/>
-            <w:r>
-              <w:t>doesn’t</w:t>
-            </w:r>
-            <w:proofErr w:type="gramEnd"/>
-            <w:r>
-              <w:t xml:space="preserve"> respawn at level 1, but at the start of the boss fight. However, if the user collected </w:t>
+            <w:r>
+              <w:t>Testing the difficulty of the game</w:t>
+            </w:r>
+          </w:p>
+        </w:tc>
+        <w:tc>
+          <w:tcPr>
+            <w:tcW w:w="1413" w:type="dxa"/>
+          </w:tcPr>
+          <w:p>
+            <w:r>
+              <w:t xml:space="preserve">I will play through the game acting really bad at it </w:t>
+            </w:r>
+          </w:p>
+        </w:tc>
+        <w:tc>
+          <w:tcPr>
+            <w:tcW w:w="2058" w:type="dxa"/>
+          </w:tcPr>
+          <w:p>
+            <w:r>
+              <w:t xml:space="preserve">The game is still beatable, I have made it so that the player doesn’t respawn at level 1, but at the start of the boss fight. However, if the user collected </w:t>
             </w:r>
             <w:proofErr w:type="spellStart"/>
             <w:r>
@@ -7450,14 +6746,9 @@
             <w:r>
               <w:t xml:space="preserve">, they are not returned as a punishment for </w:t>
             </w:r>
-            <w:proofErr w:type="gramStart"/>
             <w:r>
               <w:lastRenderedPageBreak/>
-              <w:t>poor performance</w:t>
-            </w:r>
-            <w:proofErr w:type="gramEnd"/>
-            <w:r>
-              <w:t xml:space="preserve">. The ghost is </w:t>
+              <w:t xml:space="preserve">poor performance. The ghost is </w:t>
             </w:r>
             <w:r>
               <w:t>out runnable</w:t>
@@ -7529,15 +6820,7 @@
           </w:tcPr>
           <w:p>
             <w:r>
-              <w:t xml:space="preserve">With shields, in increments of 25, 50, 75 and 100. I do loose shield first, then when health drops to </w:t>
-            </w:r>
-            <w:proofErr w:type="gramStart"/>
-            <w:r>
-              <w:t>0</w:t>
-            </w:r>
-            <w:proofErr w:type="gramEnd"/>
-            <w:r>
-              <w:t xml:space="preserve"> or below0 I do die. </w:t>
+              <w:t xml:space="preserve">With shields, in increments of 25, 50, 75 and 100. I do loose shield first, then when health drops to 0 or below0 I do die. </w:t>
             </w:r>
           </w:p>
         </w:tc>
@@ -7581,57 +6864,28 @@
             <w:tcW w:w="1635" w:type="dxa"/>
           </w:tcPr>
           <w:p>
-            <w:proofErr w:type="gramStart"/>
-            <w:r>
-              <w:t>Testing</w:t>
-            </w:r>
-            <w:proofErr w:type="gramEnd"/>
-            <w:r>
-              <w:t xml:space="preserve"> the bounds of attack</w:t>
-            </w:r>
-          </w:p>
-        </w:tc>
-        <w:tc>
-          <w:tcPr>
-            <w:tcW w:w="1413" w:type="dxa"/>
-          </w:tcPr>
-          <w:p>
-            <w:r>
-              <w:t xml:space="preserve">I will </w:t>
-            </w:r>
-            <w:proofErr w:type="gramStart"/>
-            <w:r>
-              <w:t>test</w:t>
-            </w:r>
-            <w:proofErr w:type="gramEnd"/>
-            <w:r>
-              <w:t xml:space="preserve"> the game and see if the attack is a good damage number.</w:t>
-            </w:r>
-          </w:p>
-        </w:tc>
-        <w:tc>
-          <w:tcPr>
-            <w:tcW w:w="2058" w:type="dxa"/>
-          </w:tcPr>
-          <w:p>
-            <w:r>
-              <w:t xml:space="preserve">The damage number is quite good </w:t>
-            </w:r>
-            <w:proofErr w:type="gramStart"/>
-            <w:r>
-              <w:t>at the moment</w:t>
-            </w:r>
-            <w:proofErr w:type="gramEnd"/>
-            <w:r>
-              <w:t xml:space="preserve">. </w:t>
-            </w:r>
-            <w:proofErr w:type="gramStart"/>
-            <w:r>
-              <w:t>25</w:t>
-            </w:r>
-            <w:proofErr w:type="gramEnd"/>
-            <w:r>
-              <w:t xml:space="preserve"> damage kills the ghost in 4 hits, which is appropriate considering it is a boss fight. </w:t>
+            <w:r>
+              <w:t>Testing the bounds of attack</w:t>
+            </w:r>
+          </w:p>
+        </w:tc>
+        <w:tc>
+          <w:tcPr>
+            <w:tcW w:w="1413" w:type="dxa"/>
+          </w:tcPr>
+          <w:p>
+            <w:r>
+              <w:t>I will test the game and see if the attack is a good damage number.</w:t>
+            </w:r>
+          </w:p>
+        </w:tc>
+        <w:tc>
+          <w:tcPr>
+            <w:tcW w:w="2058" w:type="dxa"/>
+          </w:tcPr>
+          <w:p>
+            <w:r>
+              <w:t xml:space="preserve">The damage number is quite good at the moment. 25 damage kills the ghost in 4 hits, which is appropriate considering it is a boss fight. </w:t>
             </w:r>
           </w:p>
         </w:tc>
@@ -7807,13 +7061,8 @@
             <w:tcW w:w="1635" w:type="dxa"/>
           </w:tcPr>
           <w:p>
-            <w:proofErr w:type="gramStart"/>
-            <w:r>
-              <w:t>Testing</w:t>
-            </w:r>
-            <w:proofErr w:type="gramEnd"/>
-            <w:r>
-              <w:t xml:space="preserve"> the new end screen</w:t>
+            <w:r>
+              <w:t>Testing the new end screen</w:t>
             </w:r>
           </w:p>
         </w:tc>
@@ -7978,14 +7227,12 @@
       <w:r>
         <w:t xml:space="preserve">* = (I haven’t implementing anything specific from this feedback because I believe that nothing here could improve my code significantly and/or would be too much of a hassle for little </w:t>
       </w:r>
-      <w:proofErr w:type="gramStart"/>
       <w:r>
         <w:t xml:space="preserve">benefits </w:t>
       </w:r>
       <w:r>
         <w:t>)</w:t>
       </w:r>
-      <w:proofErr w:type="gramEnd"/>
     </w:p>
     <w:tbl>
       <w:tblPr>
@@ -8049,13 +7296,8 @@
             <w:tcW w:w="3515" w:type="dxa"/>
           </w:tcPr>
           <w:p>
-            <w:proofErr w:type="gramStart"/>
-            <w:r>
-              <w:t>Good design and spites,</w:t>
-            </w:r>
-            <w:proofErr w:type="gramEnd"/>
-            <w:r>
-              <w:t xml:space="preserve"> could add health bars above sprites if possible and some sprites don’t have complete outlines which could make it stand out to much or little compared to everything else. </w:t>
+            <w:r>
+              <w:t xml:space="preserve">Good design and spites, could add health bars above sprites if possible and some sprites don’t have complete outlines which could make it stand out to much or little compared to everything else. </w:t>
             </w:r>
           </w:p>
         </w:tc>
@@ -8090,15 +7332,7 @@
           </w:tcPr>
           <w:p>
             <w:r>
-              <w:t xml:space="preserve">I like the multi directional attacks, health bar could be improved by making sure it stuck onto the players camera, when you </w:t>
-            </w:r>
-            <w:proofErr w:type="gramStart"/>
-            <w:r>
-              <w:t>make contact with</w:t>
-            </w:r>
-            <w:proofErr w:type="gramEnd"/>
-            <w:r>
-              <w:t xml:space="preserve"> a wall you the character turns the opposite way.  </w:t>
+              <w:t xml:space="preserve">I like the multi directional attacks, health bar could be improved by making sure it stuck onto the players camera, when you make contact with a wall you the character turns the opposite way.  </w:t>
             </w:r>
           </w:p>
         </w:tc>
@@ -8136,23 +7370,7 @@
           </w:tcPr>
           <w:p>
             <w:r>
-              <w:t xml:space="preserve">I think that you should make it so the last direction you face it will shoot in that direction because what if you </w:t>
-            </w:r>
-            <w:proofErr w:type="gramStart"/>
-            <w:r>
-              <w:t>don’t</w:t>
-            </w:r>
-            <w:proofErr w:type="gramEnd"/>
-            <w:r>
-              <w:t xml:space="preserve"> want to move. </w:t>
-            </w:r>
-            <w:proofErr w:type="gramStart"/>
-            <w:r>
-              <w:t>Also</w:t>
-            </w:r>
-            <w:proofErr w:type="gramEnd"/>
-            <w:r>
-              <w:t xml:space="preserve"> can you add it so that when you kill the enemy the doors open or something else happens</w:t>
+              <w:t>I think that you should make it so the last direction you face it will shoot in that direction because what if you don’t want to move. Also can you add it so that when you kill the enemy the doors open or something else happens</w:t>
             </w:r>
           </w:p>
         </w:tc>
@@ -8162,15 +7380,7 @@
           </w:tcPr>
           <w:p>
             <w:r>
-              <w:t xml:space="preserve">I have also added this. Last direction shooting has </w:t>
-            </w:r>
-            <w:proofErr w:type="gramStart"/>
-            <w:r>
-              <w:t>been added</w:t>
-            </w:r>
-            <w:proofErr w:type="gramEnd"/>
-            <w:r>
-              <w:t xml:space="preserve"> for easier combat in the game. I have added a portal for when you kil the enemy</w:t>
+              <w:t>I have also added this. Last direction shooting has been added for easier combat in the game. I have added a portal for when you kil the enemy</w:t>
             </w:r>
           </w:p>
         </w:tc>
@@ -8195,15 +7405,7 @@
           </w:tcPr>
           <w:p>
             <w:r>
-              <w:t xml:space="preserve">The score should move with the screen </w:t>
-            </w:r>
-            <w:proofErr w:type="gramStart"/>
-            <w:r>
-              <w:t>and also</w:t>
-            </w:r>
-            <w:proofErr w:type="gramEnd"/>
-            <w:r>
-              <w:t xml:space="preserve"> </w:t>
+              <w:t xml:space="preserve">The score should move with the screen and also </w:t>
             </w:r>
           </w:p>
         </w:tc>
@@ -8254,15 +7456,7 @@
           </w:tcPr>
           <w:p>
             <w:r>
-              <w:t xml:space="preserve">I like the sprites and sound design you </w:t>
-            </w:r>
-            <w:proofErr w:type="gramStart"/>
-            <w:r>
-              <w:t>have,</w:t>
-            </w:r>
-            <w:proofErr w:type="gramEnd"/>
-            <w:r>
-              <w:t xml:space="preserve"> I would try to add more enemies and have some respawn</w:t>
+              <w:t>I like the sprites and sound design you have, I would try to add more enemies and have some respawn</w:t>
             </w:r>
           </w:p>
         </w:tc>
@@ -8300,15 +7494,7 @@
           </w:tcPr>
           <w:p>
             <w:r>
-              <w:t xml:space="preserve">Good sprites and movement, but the shooting is </w:t>
-            </w:r>
-            <w:proofErr w:type="gramStart"/>
-            <w:r>
-              <w:t>sort of hard</w:t>
-            </w:r>
-            <w:proofErr w:type="gramEnd"/>
-            <w:r>
-              <w:t xml:space="preserve"> to aim, maybe make it point at the cursor instead of direction the player is moving, and reduce the volume of the sound effects because they’re a little loud</w:t>
+              <w:t>Good sprites and movement, but the shooting is sort of hard to aim, maybe make it point at the cursor instead of direction the player is moving, and reduce the volume of the sound effects because they’re a little loud</w:t>
             </w:r>
           </w:p>
         </w:tc>
@@ -8318,15 +7504,10 @@
           </w:tcPr>
           <w:p>
             <w:r>
-              <w:t xml:space="preserve">Even though I would love to have mouse movement aiming, I cannot add it due to assessment restrictions. </w:t>
-            </w:r>
-            <w:proofErr w:type="gramStart"/>
-            <w:r>
-              <w:t>Therefore</w:t>
-            </w:r>
-            <w:proofErr w:type="gramEnd"/>
-            <w:r>
-              <w:t xml:space="preserve"> I have used last direction based shooting. I have also changed the sound effects to more appropriate noise levels. </w:t>
+              <w:t xml:space="preserve">Even though I would love to have mouse movement aiming, I cannot add it due to assessment restrictions. Therefore I have used last direction based shooting. I have also changed the sound effects to more appropriate noise levels. </w:t>
+            </w:r>
+            <w:r>
+              <w:t xml:space="preserve">I have also used quitter sounds </w:t>
             </w:r>
           </w:p>
         </w:tc>
@@ -8588,15 +7769,7 @@
           </w:tcPr>
           <w:p>
             <w:r>
-              <w:t xml:space="preserve">I have added quests, and three </w:t>
-            </w:r>
-            <w:proofErr w:type="gramStart"/>
-            <w:r>
-              <w:t>different levels</w:t>
-            </w:r>
-            <w:proofErr w:type="gramEnd"/>
-            <w:r>
-              <w:t xml:space="preserve"> with different quests</w:t>
+              <w:t>I have added quests, and three different levels with different quests</w:t>
             </w:r>
           </w:p>
         </w:tc>
@@ -8655,13 +7828,8 @@
             <w:tcW w:w="3148" w:type="dxa"/>
           </w:tcPr>
           <w:p>
-            <w:proofErr w:type="gramStart"/>
-            <w:r>
-              <w:t>Maybe more</w:t>
-            </w:r>
-            <w:proofErr w:type="gramEnd"/>
-            <w:r>
-              <w:t xml:space="preserve"> enemies and bosses</w:t>
+            <w:r>
+              <w:t>Maybe more enemies and bosses</w:t>
             </w:r>
           </w:p>
         </w:tc>
@@ -8696,15 +7864,7 @@
           </w:tcPr>
           <w:p>
             <w:r>
-              <w:t xml:space="preserve">  Controls need to be better and </w:t>
-            </w:r>
-            <w:proofErr w:type="gramStart"/>
-            <w:r>
-              <w:t>maybe  show</w:t>
-            </w:r>
-            <w:proofErr w:type="gramEnd"/>
-            <w:r>
-              <w:t xml:space="preserve"> the controls on the title screen</w:t>
+              <w:t xml:space="preserve">  Controls need to be better and maybe  show the controls on the title screen</w:t>
             </w:r>
           </w:p>
         </w:tc>
@@ -9989,23 +9149,6 @@
 </file>
 
 <file path=customXml/item1.xml><?xml version="1.0" encoding="utf-8"?>
-<p:properties xmlns:p="http://schemas.microsoft.com/office/2006/metadata/properties" xmlns:xsi="http://www.w3.org/2001/XMLSchema-instance" xmlns:pc="http://schemas.microsoft.com/office/infopath/2007/PartnerControls">
-  <documentManagement>
-    <_activity xmlns="ed5aa90c-76d6-4353-93bc-ca1f4fbfc7a6" xsi:nil="true"/>
-  </documentManagement>
-</p:properties>
-</file>
-
-<file path=customXml/item2.xml><?xml version="1.0" encoding="utf-8"?>
-<?mso-contentType ?>
-<FormTemplates xmlns="http://schemas.microsoft.com/sharepoint/v3/contenttype/forms">
-  <Display>DocumentLibraryForm</Display>
-  <Edit>DocumentLibraryForm</Edit>
-  <New>DocumentLibraryForm</New>
-</FormTemplates>
-</file>
-
-<file path=customXml/item3.xml><?xml version="1.0" encoding="utf-8"?>
 <ct:contentTypeSchema xmlns:ct="http://schemas.microsoft.com/office/2006/metadata/contentType" xmlns:ma="http://schemas.microsoft.com/office/2006/metadata/properties/metaAttributes" ct:_="" ma:_="" ma:contentTypeName="Document" ma:contentTypeID="0x01010013D6152CD2661B4CBA86799C3EC6B2BC" ma:contentTypeVersion="15" ma:contentTypeDescription="Create a new document." ma:contentTypeScope="" ma:versionID="a0c4d9497118d8d28a1c2127ce34e69b">
   <xsd:schema xmlns:xsd="http://www.w3.org/2001/XMLSchema" xmlns:xs="http://www.w3.org/2001/XMLSchema" xmlns:p="http://schemas.microsoft.com/office/2006/metadata/properties" xmlns:ns3="ed5aa90c-76d6-4353-93bc-ca1f4fbfc7a6" xmlns:ns4="c89924a0-2d01-409f-b679-838120213939" targetNamespace="http://schemas.microsoft.com/office/2006/metadata/properties" ma:root="true" ma:fieldsID="0e12093d7429d50861325588af368124" ns3:_="" ns4:_="">
     <xsd:import namespace="ed5aa90c-76d6-4353-93bc-ca1f4fbfc7a6"/>
@@ -10240,32 +9383,24 @@
 </ct:contentTypeSchema>
 </file>
 
-<file path=customXml/itemProps1.xml><?xml version="1.0" encoding="utf-8"?>
-<ds:datastoreItem xmlns:ds="http://schemas.openxmlformats.org/officeDocument/2006/customXml" ds:itemID="{4A496EB0-BF4F-4528-BE09-C8AA37F701FD}">
-  <ds:schemaRefs>
-    <ds:schemaRef ds:uri="http://www.w3.org/XML/1998/namespace"/>
-    <ds:schemaRef ds:uri="http://schemas.openxmlformats.org/package/2006/metadata/core-properties"/>
-    <ds:schemaRef ds:uri="http://schemas.microsoft.com/office/2006/metadata/properties"/>
-    <ds:schemaRef ds:uri="http://schemas.microsoft.com/office/2006/documentManagement/types"/>
-    <ds:schemaRef ds:uri="http://purl.org/dc/elements/1.1/"/>
-    <ds:schemaRef ds:uri="http://schemas.microsoft.com/office/infopath/2007/PartnerControls"/>
-    <ds:schemaRef ds:uri="http://purl.org/dc/dcmitype/"/>
-    <ds:schemaRef ds:uri="http://purl.org/dc/terms/"/>
-    <ds:schemaRef ds:uri="c89924a0-2d01-409f-b679-838120213939"/>
-    <ds:schemaRef ds:uri="ed5aa90c-76d6-4353-93bc-ca1f4fbfc7a6"/>
-  </ds:schemaRefs>
-</ds:datastoreItem>
+<file path=customXml/item2.xml><?xml version="1.0" encoding="utf-8"?>
+<?mso-contentType ?>
+<FormTemplates xmlns="http://schemas.microsoft.com/sharepoint/v3/contenttype/forms">
+  <Display>DocumentLibraryForm</Display>
+  <Edit>DocumentLibraryForm</Edit>
+  <New>DocumentLibraryForm</New>
+</FormTemplates>
 </file>
 
-<file path=customXml/itemProps2.xml><?xml version="1.0" encoding="utf-8"?>
-<ds:datastoreItem xmlns:ds="http://schemas.openxmlformats.org/officeDocument/2006/customXml" ds:itemID="{593DA727-BD51-42C8-AF27-E516B6815F25}">
-  <ds:schemaRefs>
-    <ds:schemaRef ds:uri="http://schemas.microsoft.com/sharepoint/v3/contenttype/forms"/>
-  </ds:schemaRefs>
-</ds:datastoreItem>
+<file path=customXml/item3.xml><?xml version="1.0" encoding="utf-8"?>
+<p:properties xmlns:p="http://schemas.microsoft.com/office/2006/metadata/properties" xmlns:xsi="http://www.w3.org/2001/XMLSchema-instance" xmlns:pc="http://schemas.microsoft.com/office/infopath/2007/PartnerControls">
+  <documentManagement>
+    <_activity xmlns="ed5aa90c-76d6-4353-93bc-ca1f4fbfc7a6" xsi:nil="true"/>
+  </documentManagement>
+</p:properties>
 </file>
 
-<file path=customXml/itemProps3.xml><?xml version="1.0" encoding="utf-8"?>
+<file path=customXml/itemProps1.xml><?xml version="1.0" encoding="utf-8"?>
 <ds:datastoreItem xmlns:ds="http://schemas.openxmlformats.org/officeDocument/2006/customXml" ds:itemID="{5F647C37-85A5-4230-86B2-6D3506F2A30A}">
   <ds:schemaRefs>
     <ds:schemaRef ds:uri="http://schemas.microsoft.com/office/2006/metadata/contentType"/>
@@ -10282,4 +9417,22 @@
     <ds:schemaRef ds:uri="http://schemas.microsoft.com/internal/obd"/>
   </ds:schemaRefs>
 </ds:datastoreItem>
+</file>
+
+<file path=customXml/itemProps2.xml><?xml version="1.0" encoding="utf-8"?>
+<ds:datastoreItem xmlns:ds="http://schemas.openxmlformats.org/officeDocument/2006/customXml" ds:itemID="{593DA727-BD51-42C8-AF27-E516B6815F25}">
+  <ds:schemaRefs>
+    <ds:schemaRef ds:uri="http://schemas.microsoft.com/sharepoint/v3/contenttype/forms"/>
+  </ds:schemaRefs>
+</ds:datastoreItem>
+</file>
+
+<file path=customXml/itemProps3.xml><?xml version="1.0" encoding="utf-8"?>
+<ds:datastoreItem xmlns:ds="http://schemas.openxmlformats.org/officeDocument/2006/customXml" ds:itemID="{4A496EB0-BF4F-4528-BE09-C8AA37F701FD}">
+  <ds:schemaRefs>
+    <ds:schemaRef ds:uri="http://schemas.microsoft.com/office/2006/metadata/properties"/>
+    <ds:schemaRef ds:uri="http://schemas.microsoft.com/office/infopath/2007/PartnerControls"/>
+    <ds:schemaRef ds:uri="ed5aa90c-76d6-4353-93bc-ca1f4fbfc7a6"/>
+  </ds:schemaRefs>
+</ds:datastoreItem>
 </file>
</xml_diff>